<commit_message>
Improved pseudocode; trying to put all sorting algorithms in it.
</commit_message>
<xml_diff>
--- a/pseudocode.docx
+++ b/pseudocode.docx
@@ -45,14 +45,34 @@
           <w:szCs w:val="20"/>
         </w:rPr>
       </w:pPr>
-      <w:r>
-        <w:rPr>
-          <w:rFonts w:ascii="Menlo" w:hAnsi="Menlo" w:cs="Menlo"/>
-          <w:sz w:val="20"/>
-          <w:szCs w:val="20"/>
-        </w:rPr>
-        <w:t>enum dataState</w:t>
-      </w:r>
+      <w:proofErr w:type="spellStart"/>
+      <w:r>
+        <w:rPr>
+          <w:rFonts w:ascii="Menlo" w:hAnsi="Menlo" w:cs="Menlo"/>
+          <w:sz w:val="20"/>
+          <w:szCs w:val="20"/>
+        </w:rPr>
+        <w:t>enum</w:t>
+      </w:r>
+      <w:proofErr w:type="spellEnd"/>
+      <w:r>
+        <w:rPr>
+          <w:rFonts w:ascii="Menlo" w:hAnsi="Menlo" w:cs="Menlo"/>
+          <w:sz w:val="20"/>
+          <w:szCs w:val="20"/>
+        </w:rPr>
+        <w:t xml:space="preserve"> </w:t>
+      </w:r>
+      <w:proofErr w:type="spellStart"/>
+      <w:r>
+        <w:rPr>
+          <w:rFonts w:ascii="Menlo" w:hAnsi="Menlo" w:cs="Menlo"/>
+          <w:sz w:val="20"/>
+          <w:szCs w:val="20"/>
+        </w:rPr>
+        <w:t>dataState</w:t>
+      </w:r>
+      <w:proofErr w:type="spellEnd"/>
       <w:r>
         <w:rPr>
           <w:rFonts w:ascii="Menlo" w:hAnsi="Menlo" w:cs="Menlo"/>
@@ -119,13 +139,23 @@
         </w:rPr>
         <w:tab/>
       </w:r>
-      <w:r>
-        <w:rPr>
-          <w:rFonts w:ascii="Menlo" w:hAnsi="Menlo" w:cs="Menlo"/>
-          <w:sz w:val="20"/>
-          <w:szCs w:val="20"/>
-        </w:rPr>
-        <w:t>reversesorted,</w:t>
+      <w:proofErr w:type="spellStart"/>
+      <w:r>
+        <w:rPr>
+          <w:rFonts w:ascii="Menlo" w:hAnsi="Menlo" w:cs="Menlo"/>
+          <w:sz w:val="20"/>
+          <w:szCs w:val="20"/>
+        </w:rPr>
+        <w:t>reversesorted</w:t>
+      </w:r>
+      <w:proofErr w:type="spellEnd"/>
+      <w:r>
+        <w:rPr>
+          <w:rFonts w:ascii="Menlo" w:hAnsi="Menlo" w:cs="Menlo"/>
+          <w:sz w:val="20"/>
+          <w:szCs w:val="20"/>
+        </w:rPr>
+        <w:t>,</w:t>
       </w:r>
     </w:p>
     <w:p>
@@ -178,13 +208,23 @@
           <w:szCs w:val="20"/>
         </w:rPr>
       </w:pPr>
-      <w:r>
-        <w:rPr>
-          <w:rFonts w:ascii="Menlo" w:hAnsi="Menlo" w:cs="Menlo"/>
-          <w:sz w:val="20"/>
-          <w:szCs w:val="20"/>
-        </w:rPr>
-        <w:t>struct record</w:t>
+      <w:proofErr w:type="spellStart"/>
+      <w:r>
+        <w:rPr>
+          <w:rFonts w:ascii="Menlo" w:hAnsi="Menlo" w:cs="Menlo"/>
+          <w:sz w:val="20"/>
+          <w:szCs w:val="20"/>
+        </w:rPr>
+        <w:t>struct</w:t>
+      </w:r>
+      <w:proofErr w:type="spellEnd"/>
+      <w:r>
+        <w:rPr>
+          <w:rFonts w:ascii="Menlo" w:hAnsi="Menlo" w:cs="Menlo"/>
+          <w:sz w:val="20"/>
+          <w:szCs w:val="20"/>
+        </w:rPr>
+        <w:t xml:space="preserve"> record</w:t>
       </w:r>
       <w:r>
         <w:rPr>
@@ -285,6 +325,7 @@
         </w:rPr>
         <w:tab/>
       </w:r>
+      <w:proofErr w:type="spellStart"/>
       <w:r>
         <w:rPr>
           <w:rFonts w:ascii="Menlo" w:hAnsi="Menlo" w:cs="Menlo"/>
@@ -293,6 +334,7 @@
         </w:rPr>
         <w:t>mergeTime</w:t>
       </w:r>
+      <w:proofErr w:type="spellEnd"/>
       <w:r>
         <w:rPr>
           <w:rFonts w:ascii="Menlo" w:hAnsi="Menlo" w:cs="Menlo"/>
@@ -307,33 +349,99 @@
           <w:sz w:val="20"/>
           <w:szCs w:val="20"/>
         </w:rPr>
-        <w:t xml:space="preserve"> bubbleTime, insertionTime</w:t>
-      </w:r>
-    </w:p>
-    <w:p>
-      <w:pPr>
-        <w:rPr>
-          <w:rFonts w:ascii="Menlo" w:hAnsi="Menlo" w:cs="Menlo"/>
-          <w:sz w:val="20"/>
-          <w:szCs w:val="20"/>
-        </w:rPr>
-      </w:pPr>
-    </w:p>
-    <w:p>
-      <w:pPr>
-        <w:rPr>
-          <w:rFonts w:ascii="Menlo" w:hAnsi="Menlo" w:cs="Menlo"/>
-          <w:sz w:val="20"/>
-          <w:szCs w:val="20"/>
-        </w:rPr>
-      </w:pPr>
-      <w:r>
-        <w:rPr>
-          <w:rFonts w:ascii="Menlo" w:hAnsi="Menlo" w:cs="Menlo"/>
-          <w:sz w:val="20"/>
-          <w:szCs w:val="20"/>
-        </w:rPr>
-        <w:t>RunAlgs( size, dataState ):</w:t>
+        <w:t xml:space="preserve"> </w:t>
+      </w:r>
+      <w:proofErr w:type="spellStart"/>
+      <w:r>
+        <w:rPr>
+          <w:rFonts w:ascii="Menlo" w:hAnsi="Menlo" w:cs="Menlo"/>
+          <w:sz w:val="20"/>
+          <w:szCs w:val="20"/>
+        </w:rPr>
+        <w:t>bubbleTime</w:t>
+      </w:r>
+      <w:proofErr w:type="spellEnd"/>
+      <w:r>
+        <w:rPr>
+          <w:rFonts w:ascii="Menlo" w:hAnsi="Menlo" w:cs="Menlo"/>
+          <w:sz w:val="20"/>
+          <w:szCs w:val="20"/>
+        </w:rPr>
+        <w:t xml:space="preserve">, </w:t>
+      </w:r>
+      <w:proofErr w:type="spellStart"/>
+      <w:r>
+        <w:rPr>
+          <w:rFonts w:ascii="Menlo" w:hAnsi="Menlo" w:cs="Menlo"/>
+          <w:sz w:val="20"/>
+          <w:szCs w:val="20"/>
+        </w:rPr>
+        <w:t>insertionTime</w:t>
+      </w:r>
+      <w:proofErr w:type="spellEnd"/>
+    </w:p>
+    <w:p>
+      <w:pPr>
+        <w:rPr>
+          <w:rFonts w:ascii="Menlo" w:hAnsi="Menlo" w:cs="Menlo"/>
+          <w:sz w:val="20"/>
+          <w:szCs w:val="20"/>
+        </w:rPr>
+      </w:pPr>
+    </w:p>
+    <w:p>
+      <w:pPr>
+        <w:rPr>
+          <w:rFonts w:ascii="Menlo" w:hAnsi="Menlo" w:cs="Menlo"/>
+          <w:sz w:val="20"/>
+          <w:szCs w:val="20"/>
+        </w:rPr>
+      </w:pPr>
+      <w:proofErr w:type="spellStart"/>
+      <w:proofErr w:type="gramStart"/>
+      <w:r>
+        <w:rPr>
+          <w:rFonts w:ascii="Menlo" w:hAnsi="Menlo" w:cs="Menlo"/>
+          <w:sz w:val="20"/>
+          <w:szCs w:val="20"/>
+        </w:rPr>
+        <w:t>RunAlgs</w:t>
+      </w:r>
+      <w:proofErr w:type="spellEnd"/>
+      <w:r>
+        <w:rPr>
+          <w:rFonts w:ascii="Menlo" w:hAnsi="Menlo" w:cs="Menlo"/>
+          <w:sz w:val="20"/>
+          <w:szCs w:val="20"/>
+        </w:rPr>
+        <w:t>( size</w:t>
+      </w:r>
+      <w:proofErr w:type="gramEnd"/>
+      <w:r>
+        <w:rPr>
+          <w:rFonts w:ascii="Menlo" w:hAnsi="Menlo" w:cs="Menlo"/>
+          <w:sz w:val="20"/>
+          <w:szCs w:val="20"/>
+        </w:rPr>
+        <w:t xml:space="preserve">, </w:t>
+      </w:r>
+      <w:proofErr w:type="spellStart"/>
+      <w:r>
+        <w:rPr>
+          <w:rFonts w:ascii="Menlo" w:hAnsi="Menlo" w:cs="Menlo"/>
+          <w:sz w:val="20"/>
+          <w:szCs w:val="20"/>
+        </w:rPr>
+        <w:t>dataState</w:t>
+      </w:r>
+      <w:proofErr w:type="spellEnd"/>
+      <w:r>
+        <w:rPr>
+          <w:rFonts w:ascii="Menlo" w:hAnsi="Menlo" w:cs="Menlo"/>
+          <w:sz w:val="20"/>
+          <w:szCs w:val="20"/>
+        </w:rPr>
+        <w:t xml:space="preserve"> ):</w:t>
       </w:r>
     </w:p>
     <w:p>
@@ -345,13 +453,51 @@
           <w:szCs w:val="20"/>
         </w:rPr>
       </w:pPr>
-      <w:r>
-        <w:rPr>
-          <w:rFonts w:ascii="Menlo" w:hAnsi="Menlo" w:cs="Menlo"/>
-          <w:sz w:val="20"/>
-          <w:szCs w:val="20"/>
-        </w:rPr>
-        <w:t>GenerateData(B, size, dataState)</w:t>
+      <w:proofErr w:type="spellStart"/>
+      <w:proofErr w:type="gramStart"/>
+      <w:r>
+        <w:rPr>
+          <w:rFonts w:ascii="Menlo" w:hAnsi="Menlo" w:cs="Menlo"/>
+          <w:sz w:val="20"/>
+          <w:szCs w:val="20"/>
+        </w:rPr>
+        <w:t>GenerateData</w:t>
+      </w:r>
+      <w:proofErr w:type="spellEnd"/>
+      <w:r>
+        <w:rPr>
+          <w:rFonts w:ascii="Menlo" w:hAnsi="Menlo" w:cs="Menlo"/>
+          <w:sz w:val="20"/>
+          <w:szCs w:val="20"/>
+        </w:rPr>
+        <w:t>(</w:t>
+      </w:r>
+      <w:proofErr w:type="gramEnd"/>
+      <w:r>
+        <w:rPr>
+          <w:rFonts w:ascii="Menlo" w:hAnsi="Menlo" w:cs="Menlo"/>
+          <w:sz w:val="20"/>
+          <w:szCs w:val="20"/>
+        </w:rPr>
+        <w:t xml:space="preserve">B, size, </w:t>
+      </w:r>
+      <w:proofErr w:type="spellStart"/>
+      <w:r>
+        <w:rPr>
+          <w:rFonts w:ascii="Menlo" w:hAnsi="Menlo" w:cs="Menlo"/>
+          <w:sz w:val="20"/>
+          <w:szCs w:val="20"/>
+        </w:rPr>
+        <w:t>dataState</w:t>
+      </w:r>
+      <w:proofErr w:type="spellEnd"/>
+      <w:r>
+        <w:rPr>
+          <w:rFonts w:ascii="Menlo" w:hAnsi="Menlo" w:cs="Menlo"/>
+          <w:sz w:val="20"/>
+          <w:szCs w:val="20"/>
+        </w:rPr>
+        <w:t>)</w:t>
       </w:r>
     </w:p>
     <w:p>
@@ -381,13 +527,51 @@
           <w:szCs w:val="20"/>
         </w:rPr>
       </w:pPr>
-      <w:r>
-        <w:rPr>
-          <w:rFonts w:ascii="Menlo" w:hAnsi="Menlo" w:cs="Menlo"/>
-          <w:sz w:val="20"/>
-          <w:szCs w:val="20"/>
-        </w:rPr>
-        <w:t>startTime = currentTime()</w:t>
+      <w:proofErr w:type="spellStart"/>
+      <w:r>
+        <w:rPr>
+          <w:rFonts w:ascii="Menlo" w:hAnsi="Menlo" w:cs="Menlo"/>
+          <w:sz w:val="20"/>
+          <w:szCs w:val="20"/>
+        </w:rPr>
+        <w:t>startTime</w:t>
+      </w:r>
+      <w:proofErr w:type="spellEnd"/>
+      <w:r>
+        <w:rPr>
+          <w:rFonts w:ascii="Menlo" w:hAnsi="Menlo" w:cs="Menlo"/>
+          <w:sz w:val="20"/>
+          <w:szCs w:val="20"/>
+        </w:rPr>
+        <w:t xml:space="preserve"> = </w:t>
+      </w:r>
+      <w:proofErr w:type="spellStart"/>
+      <w:proofErr w:type="gramStart"/>
+      <w:r>
+        <w:rPr>
+          <w:rFonts w:ascii="Menlo" w:hAnsi="Menlo" w:cs="Menlo"/>
+          <w:sz w:val="20"/>
+          <w:szCs w:val="20"/>
+        </w:rPr>
+        <w:t>currentTime</w:t>
+      </w:r>
+      <w:proofErr w:type="spellEnd"/>
+      <w:r>
+        <w:rPr>
+          <w:rFonts w:ascii="Menlo" w:hAnsi="Menlo" w:cs="Menlo"/>
+          <w:sz w:val="20"/>
+          <w:szCs w:val="20"/>
+        </w:rPr>
+        <w:t>(</w:t>
+      </w:r>
+      <w:proofErr w:type="gramEnd"/>
+      <w:r>
+        <w:rPr>
+          <w:rFonts w:ascii="Menlo" w:hAnsi="Menlo" w:cs="Menlo"/>
+          <w:sz w:val="20"/>
+          <w:szCs w:val="20"/>
+        </w:rPr>
+        <w:t>)</w:t>
       </w:r>
     </w:p>
     <w:p>
@@ -399,13 +583,33 @@
           <w:szCs w:val="20"/>
         </w:rPr>
       </w:pPr>
-      <w:r>
-        <w:rPr>
-          <w:rFonts w:ascii="Menlo" w:hAnsi="Menlo" w:cs="Menlo"/>
-          <w:sz w:val="20"/>
-          <w:szCs w:val="20"/>
-        </w:rPr>
-        <w:t>mergesort(A, 0, size-1)  // we index from 0</w:t>
+      <w:proofErr w:type="spellStart"/>
+      <w:proofErr w:type="gramStart"/>
+      <w:r>
+        <w:rPr>
+          <w:rFonts w:ascii="Menlo" w:hAnsi="Menlo" w:cs="Menlo"/>
+          <w:sz w:val="20"/>
+          <w:szCs w:val="20"/>
+        </w:rPr>
+        <w:t>mergesort</w:t>
+      </w:r>
+      <w:proofErr w:type="spellEnd"/>
+      <w:r>
+        <w:rPr>
+          <w:rFonts w:ascii="Menlo" w:hAnsi="Menlo" w:cs="Menlo"/>
+          <w:sz w:val="20"/>
+          <w:szCs w:val="20"/>
+        </w:rPr>
+        <w:t>(</w:t>
+      </w:r>
+      <w:proofErr w:type="gramEnd"/>
+      <w:r>
+        <w:rPr>
+          <w:rFonts w:ascii="Menlo" w:hAnsi="Menlo" w:cs="Menlo"/>
+          <w:sz w:val="20"/>
+          <w:szCs w:val="20"/>
+        </w:rPr>
+        <w:t>A, 0, size-1)  // we index from 0</w:t>
       </w:r>
     </w:p>
     <w:p>
@@ -417,14 +621,62 @@
           <w:szCs w:val="20"/>
         </w:rPr>
       </w:pPr>
-      <w:r>
-        <w:rPr>
-          <w:rFonts w:ascii="Menlo" w:hAnsi="Menlo" w:cs="Menlo"/>
-          <w:sz w:val="20"/>
-          <w:szCs w:val="20"/>
-        </w:rPr>
-        <w:t>mergesortTime = currentTime() – startTime</w:t>
-      </w:r>
+      <w:proofErr w:type="spellStart"/>
+      <w:r>
+        <w:rPr>
+          <w:rFonts w:ascii="Menlo" w:hAnsi="Menlo" w:cs="Menlo"/>
+          <w:sz w:val="20"/>
+          <w:szCs w:val="20"/>
+        </w:rPr>
+        <w:t>mergesortTime</w:t>
+      </w:r>
+      <w:proofErr w:type="spellEnd"/>
+      <w:r>
+        <w:rPr>
+          <w:rFonts w:ascii="Menlo" w:hAnsi="Menlo" w:cs="Menlo"/>
+          <w:sz w:val="20"/>
+          <w:szCs w:val="20"/>
+        </w:rPr>
+        <w:t xml:space="preserve"> = </w:t>
+      </w:r>
+      <w:proofErr w:type="spellStart"/>
+      <w:proofErr w:type="gramStart"/>
+      <w:r>
+        <w:rPr>
+          <w:rFonts w:ascii="Menlo" w:hAnsi="Menlo" w:cs="Menlo"/>
+          <w:sz w:val="20"/>
+          <w:szCs w:val="20"/>
+        </w:rPr>
+        <w:t>currentTime</w:t>
+      </w:r>
+      <w:proofErr w:type="spellEnd"/>
+      <w:r>
+        <w:rPr>
+          <w:rFonts w:ascii="Menlo" w:hAnsi="Menlo" w:cs="Menlo"/>
+          <w:sz w:val="20"/>
+          <w:szCs w:val="20"/>
+        </w:rPr>
+        <w:t>(</w:t>
+      </w:r>
+      <w:proofErr w:type="gramEnd"/>
+      <w:r>
+        <w:rPr>
+          <w:rFonts w:ascii="Menlo" w:hAnsi="Menlo" w:cs="Menlo"/>
+          <w:sz w:val="20"/>
+          <w:szCs w:val="20"/>
+        </w:rPr>
+        <w:t xml:space="preserve">) – </w:t>
+      </w:r>
+      <w:proofErr w:type="spellStart"/>
+      <w:r>
+        <w:rPr>
+          <w:rFonts w:ascii="Menlo" w:hAnsi="Menlo" w:cs="Menlo"/>
+          <w:sz w:val="20"/>
+          <w:szCs w:val="20"/>
+        </w:rPr>
+        <w:t>startTime</w:t>
+      </w:r>
+      <w:proofErr w:type="spellEnd"/>
     </w:p>
     <w:p>
       <w:pPr>
@@ -453,13 +705,51 @@
           <w:szCs w:val="20"/>
         </w:rPr>
       </w:pPr>
-      <w:r>
-        <w:rPr>
-          <w:rFonts w:ascii="Menlo" w:hAnsi="Menlo" w:cs="Menlo"/>
-          <w:sz w:val="20"/>
-          <w:szCs w:val="20"/>
-        </w:rPr>
-        <w:t>startTime = currentTime()</w:t>
+      <w:proofErr w:type="spellStart"/>
+      <w:r>
+        <w:rPr>
+          <w:rFonts w:ascii="Menlo" w:hAnsi="Menlo" w:cs="Menlo"/>
+          <w:sz w:val="20"/>
+          <w:szCs w:val="20"/>
+        </w:rPr>
+        <w:t>startTime</w:t>
+      </w:r>
+      <w:proofErr w:type="spellEnd"/>
+      <w:r>
+        <w:rPr>
+          <w:rFonts w:ascii="Menlo" w:hAnsi="Menlo" w:cs="Menlo"/>
+          <w:sz w:val="20"/>
+          <w:szCs w:val="20"/>
+        </w:rPr>
+        <w:t xml:space="preserve"> = </w:t>
+      </w:r>
+      <w:proofErr w:type="spellStart"/>
+      <w:proofErr w:type="gramStart"/>
+      <w:r>
+        <w:rPr>
+          <w:rFonts w:ascii="Menlo" w:hAnsi="Menlo" w:cs="Menlo"/>
+          <w:sz w:val="20"/>
+          <w:szCs w:val="20"/>
+        </w:rPr>
+        <w:t>currentTime</w:t>
+      </w:r>
+      <w:proofErr w:type="spellEnd"/>
+      <w:r>
+        <w:rPr>
+          <w:rFonts w:ascii="Menlo" w:hAnsi="Menlo" w:cs="Menlo"/>
+          <w:sz w:val="20"/>
+          <w:szCs w:val="20"/>
+        </w:rPr>
+        <w:t>(</w:t>
+      </w:r>
+      <w:proofErr w:type="gramEnd"/>
+      <w:r>
+        <w:rPr>
+          <w:rFonts w:ascii="Menlo" w:hAnsi="Menlo" w:cs="Menlo"/>
+          <w:sz w:val="20"/>
+          <w:szCs w:val="20"/>
+        </w:rPr>
+        <w:t>)</w:t>
       </w:r>
     </w:p>
     <w:p>
@@ -471,13 +761,33 @@
           <w:szCs w:val="20"/>
         </w:rPr>
       </w:pPr>
-      <w:r>
-        <w:rPr>
-          <w:rFonts w:ascii="Menlo" w:hAnsi="Menlo" w:cs="Menlo"/>
-          <w:sz w:val="20"/>
-          <w:szCs w:val="20"/>
-        </w:rPr>
-        <w:t>bubblesort(A, 0, size-1)  // we index from 0</w:t>
+      <w:proofErr w:type="spellStart"/>
+      <w:proofErr w:type="gramStart"/>
+      <w:r>
+        <w:rPr>
+          <w:rFonts w:ascii="Menlo" w:hAnsi="Menlo" w:cs="Menlo"/>
+          <w:sz w:val="20"/>
+          <w:szCs w:val="20"/>
+        </w:rPr>
+        <w:t>bubblesort</w:t>
+      </w:r>
+      <w:proofErr w:type="spellEnd"/>
+      <w:r>
+        <w:rPr>
+          <w:rFonts w:ascii="Menlo" w:hAnsi="Menlo" w:cs="Menlo"/>
+          <w:sz w:val="20"/>
+          <w:szCs w:val="20"/>
+        </w:rPr>
+        <w:t>(</w:t>
+      </w:r>
+      <w:proofErr w:type="gramEnd"/>
+      <w:r>
+        <w:rPr>
+          <w:rFonts w:ascii="Menlo" w:hAnsi="Menlo" w:cs="Menlo"/>
+          <w:sz w:val="20"/>
+          <w:szCs w:val="20"/>
+        </w:rPr>
+        <w:t>A, 0, size-1)  // we index from 0</w:t>
       </w:r>
     </w:p>
     <w:p>
@@ -489,14 +799,62 @@
           <w:szCs w:val="20"/>
         </w:rPr>
       </w:pPr>
-      <w:r>
-        <w:rPr>
-          <w:rFonts w:ascii="Menlo" w:hAnsi="Menlo" w:cs="Menlo"/>
-          <w:sz w:val="20"/>
-          <w:szCs w:val="20"/>
-        </w:rPr>
-        <w:t>bubblesortTime = currentTime() – startTime</w:t>
-      </w:r>
+      <w:proofErr w:type="spellStart"/>
+      <w:r>
+        <w:rPr>
+          <w:rFonts w:ascii="Menlo" w:hAnsi="Menlo" w:cs="Menlo"/>
+          <w:sz w:val="20"/>
+          <w:szCs w:val="20"/>
+        </w:rPr>
+        <w:t>bubblesortTime</w:t>
+      </w:r>
+      <w:proofErr w:type="spellEnd"/>
+      <w:r>
+        <w:rPr>
+          <w:rFonts w:ascii="Menlo" w:hAnsi="Menlo" w:cs="Menlo"/>
+          <w:sz w:val="20"/>
+          <w:szCs w:val="20"/>
+        </w:rPr>
+        <w:t xml:space="preserve"> = </w:t>
+      </w:r>
+      <w:proofErr w:type="spellStart"/>
+      <w:proofErr w:type="gramStart"/>
+      <w:r>
+        <w:rPr>
+          <w:rFonts w:ascii="Menlo" w:hAnsi="Menlo" w:cs="Menlo"/>
+          <w:sz w:val="20"/>
+          <w:szCs w:val="20"/>
+        </w:rPr>
+        <w:t>currentTime</w:t>
+      </w:r>
+      <w:proofErr w:type="spellEnd"/>
+      <w:r>
+        <w:rPr>
+          <w:rFonts w:ascii="Menlo" w:hAnsi="Menlo" w:cs="Menlo"/>
+          <w:sz w:val="20"/>
+          <w:szCs w:val="20"/>
+        </w:rPr>
+        <w:t>(</w:t>
+      </w:r>
+      <w:proofErr w:type="gramEnd"/>
+      <w:r>
+        <w:rPr>
+          <w:rFonts w:ascii="Menlo" w:hAnsi="Menlo" w:cs="Menlo"/>
+          <w:sz w:val="20"/>
+          <w:szCs w:val="20"/>
+        </w:rPr>
+        <w:t xml:space="preserve">) – </w:t>
+      </w:r>
+      <w:proofErr w:type="spellStart"/>
+      <w:r>
+        <w:rPr>
+          <w:rFonts w:ascii="Menlo" w:hAnsi="Menlo" w:cs="Menlo"/>
+          <w:sz w:val="20"/>
+          <w:szCs w:val="20"/>
+        </w:rPr>
+        <w:t>startTime</w:t>
+      </w:r>
+      <w:proofErr w:type="spellEnd"/>
     </w:p>
     <w:p>
       <w:pPr>
@@ -525,13 +883,51 @@
           <w:szCs w:val="20"/>
         </w:rPr>
       </w:pPr>
-      <w:r>
-        <w:rPr>
-          <w:rFonts w:ascii="Menlo" w:hAnsi="Menlo" w:cs="Menlo"/>
-          <w:sz w:val="20"/>
-          <w:szCs w:val="20"/>
-        </w:rPr>
-        <w:t>startTime = currentTime()</w:t>
+      <w:proofErr w:type="spellStart"/>
+      <w:r>
+        <w:rPr>
+          <w:rFonts w:ascii="Menlo" w:hAnsi="Menlo" w:cs="Menlo"/>
+          <w:sz w:val="20"/>
+          <w:szCs w:val="20"/>
+        </w:rPr>
+        <w:t>startTime</w:t>
+      </w:r>
+      <w:proofErr w:type="spellEnd"/>
+      <w:r>
+        <w:rPr>
+          <w:rFonts w:ascii="Menlo" w:hAnsi="Menlo" w:cs="Menlo"/>
+          <w:sz w:val="20"/>
+          <w:szCs w:val="20"/>
+        </w:rPr>
+        <w:t xml:space="preserve"> = </w:t>
+      </w:r>
+      <w:proofErr w:type="spellStart"/>
+      <w:proofErr w:type="gramStart"/>
+      <w:r>
+        <w:rPr>
+          <w:rFonts w:ascii="Menlo" w:hAnsi="Menlo" w:cs="Menlo"/>
+          <w:sz w:val="20"/>
+          <w:szCs w:val="20"/>
+        </w:rPr>
+        <w:t>currentTime</w:t>
+      </w:r>
+      <w:proofErr w:type="spellEnd"/>
+      <w:r>
+        <w:rPr>
+          <w:rFonts w:ascii="Menlo" w:hAnsi="Menlo" w:cs="Menlo"/>
+          <w:sz w:val="20"/>
+          <w:szCs w:val="20"/>
+        </w:rPr>
+        <w:t>(</w:t>
+      </w:r>
+      <w:proofErr w:type="gramEnd"/>
+      <w:r>
+        <w:rPr>
+          <w:rFonts w:ascii="Menlo" w:hAnsi="Menlo" w:cs="Menlo"/>
+          <w:sz w:val="20"/>
+          <w:szCs w:val="20"/>
+        </w:rPr>
+        <w:t>)</w:t>
       </w:r>
     </w:p>
     <w:p>
@@ -543,13 +939,33 @@
           <w:szCs w:val="20"/>
         </w:rPr>
       </w:pPr>
-      <w:r>
-        <w:rPr>
-          <w:rFonts w:ascii="Menlo" w:hAnsi="Menlo" w:cs="Menlo"/>
-          <w:sz w:val="20"/>
-          <w:szCs w:val="20"/>
-        </w:rPr>
-        <w:t>insertionsort(A, 0, size-1)  // we index from 0</w:t>
+      <w:proofErr w:type="spellStart"/>
+      <w:proofErr w:type="gramStart"/>
+      <w:r>
+        <w:rPr>
+          <w:rFonts w:ascii="Menlo" w:hAnsi="Menlo" w:cs="Menlo"/>
+          <w:sz w:val="20"/>
+          <w:szCs w:val="20"/>
+        </w:rPr>
+        <w:t>insertionsort</w:t>
+      </w:r>
+      <w:proofErr w:type="spellEnd"/>
+      <w:r>
+        <w:rPr>
+          <w:rFonts w:ascii="Menlo" w:hAnsi="Menlo" w:cs="Menlo"/>
+          <w:sz w:val="20"/>
+          <w:szCs w:val="20"/>
+        </w:rPr>
+        <w:t>(</w:t>
+      </w:r>
+      <w:proofErr w:type="gramEnd"/>
+      <w:r>
+        <w:rPr>
+          <w:rFonts w:ascii="Menlo" w:hAnsi="Menlo" w:cs="Menlo"/>
+          <w:sz w:val="20"/>
+          <w:szCs w:val="20"/>
+        </w:rPr>
+        <w:t>A, 0, size-1)  // we index from 0</w:t>
       </w:r>
     </w:p>
     <w:p>
@@ -561,6 +977,7 @@
           <w:szCs w:val="20"/>
         </w:rPr>
       </w:pPr>
+      <w:proofErr w:type="spellStart"/>
       <w:r>
         <w:rPr>
           <w:rFonts w:ascii="Menlo" w:hAnsi="Menlo" w:cs="Menlo"/>
@@ -575,8 +992,55 @@
           <w:sz w:val="20"/>
           <w:szCs w:val="20"/>
         </w:rPr>
-        <w:t>Time = currentTime() – startTime</w:t>
-      </w:r>
+        <w:t>Time</w:t>
+      </w:r>
+      <w:proofErr w:type="spellEnd"/>
+      <w:r>
+        <w:rPr>
+          <w:rFonts w:ascii="Menlo" w:hAnsi="Menlo" w:cs="Menlo"/>
+          <w:sz w:val="20"/>
+          <w:szCs w:val="20"/>
+        </w:rPr>
+        <w:t xml:space="preserve"> = </w:t>
+      </w:r>
+      <w:proofErr w:type="spellStart"/>
+      <w:proofErr w:type="gramStart"/>
+      <w:r>
+        <w:rPr>
+          <w:rFonts w:ascii="Menlo" w:hAnsi="Menlo" w:cs="Menlo"/>
+          <w:sz w:val="20"/>
+          <w:szCs w:val="20"/>
+        </w:rPr>
+        <w:t>currentTime</w:t>
+      </w:r>
+      <w:proofErr w:type="spellEnd"/>
+      <w:r>
+        <w:rPr>
+          <w:rFonts w:ascii="Menlo" w:hAnsi="Menlo" w:cs="Menlo"/>
+          <w:sz w:val="20"/>
+          <w:szCs w:val="20"/>
+        </w:rPr>
+        <w:t>(</w:t>
+      </w:r>
+      <w:proofErr w:type="gramEnd"/>
+      <w:r>
+        <w:rPr>
+          <w:rFonts w:ascii="Menlo" w:hAnsi="Menlo" w:cs="Menlo"/>
+          <w:sz w:val="20"/>
+          <w:szCs w:val="20"/>
+        </w:rPr>
+        <w:t xml:space="preserve">) – </w:t>
+      </w:r>
+      <w:proofErr w:type="spellStart"/>
+      <w:r>
+        <w:rPr>
+          <w:rFonts w:ascii="Menlo" w:hAnsi="Menlo" w:cs="Menlo"/>
+          <w:sz w:val="20"/>
+          <w:szCs w:val="20"/>
+        </w:rPr>
+        <w:t>startTime</w:t>
+      </w:r>
+      <w:proofErr w:type="spellEnd"/>
     </w:p>
     <w:p>
       <w:pPr>
@@ -595,22 +1059,88 @@
         </w:rPr>
         <w:t xml:space="preserve">return </w:t>
       </w:r>
-      <w:r>
-        <w:rPr>
-          <w:rFonts w:ascii="Menlo" w:hAnsi="Menlo" w:cs="Menlo"/>
-          <w:sz w:val="20"/>
-          <w:szCs w:val="20"/>
-        </w:rPr>
-        <w:t xml:space="preserve">record( size, dataState, </w:t>
-      </w:r>
-      <w:r>
-        <w:rPr>
-          <w:rFonts w:ascii="Menlo" w:hAnsi="Menlo" w:cs="Menlo"/>
-          <w:sz w:val="20"/>
-          <w:szCs w:val="20"/>
-        </w:rPr>
-        <w:t>mergesortTime, bubblesortTime, insertionsortTime</w:t>
-      </w:r>
+      <w:proofErr w:type="gramStart"/>
+      <w:r>
+        <w:rPr>
+          <w:rFonts w:ascii="Menlo" w:hAnsi="Menlo" w:cs="Menlo"/>
+          <w:sz w:val="20"/>
+          <w:szCs w:val="20"/>
+        </w:rPr>
+        <w:t>record( size</w:t>
+      </w:r>
+      <w:proofErr w:type="gramEnd"/>
+      <w:r>
+        <w:rPr>
+          <w:rFonts w:ascii="Menlo" w:hAnsi="Menlo" w:cs="Menlo"/>
+          <w:sz w:val="20"/>
+          <w:szCs w:val="20"/>
+        </w:rPr>
+        <w:t xml:space="preserve">, </w:t>
+      </w:r>
+      <w:proofErr w:type="spellStart"/>
+      <w:r>
+        <w:rPr>
+          <w:rFonts w:ascii="Menlo" w:hAnsi="Menlo" w:cs="Menlo"/>
+          <w:sz w:val="20"/>
+          <w:szCs w:val="20"/>
+        </w:rPr>
+        <w:t>dataState</w:t>
+      </w:r>
+      <w:proofErr w:type="spellEnd"/>
+      <w:r>
+        <w:rPr>
+          <w:rFonts w:ascii="Menlo" w:hAnsi="Menlo" w:cs="Menlo"/>
+          <w:sz w:val="20"/>
+          <w:szCs w:val="20"/>
+        </w:rPr>
+        <w:t xml:space="preserve">, </w:t>
+      </w:r>
+      <w:proofErr w:type="spellStart"/>
+      <w:r>
+        <w:rPr>
+          <w:rFonts w:ascii="Menlo" w:hAnsi="Menlo" w:cs="Menlo"/>
+          <w:sz w:val="20"/>
+          <w:szCs w:val="20"/>
+        </w:rPr>
+        <w:t>mergesortTime</w:t>
+      </w:r>
+      <w:proofErr w:type="spellEnd"/>
+      <w:r>
+        <w:rPr>
+          <w:rFonts w:ascii="Menlo" w:hAnsi="Menlo" w:cs="Menlo"/>
+          <w:sz w:val="20"/>
+          <w:szCs w:val="20"/>
+        </w:rPr>
+        <w:t xml:space="preserve">, </w:t>
+      </w:r>
+      <w:proofErr w:type="spellStart"/>
+      <w:r>
+        <w:rPr>
+          <w:rFonts w:ascii="Menlo" w:hAnsi="Menlo" w:cs="Menlo"/>
+          <w:sz w:val="20"/>
+          <w:szCs w:val="20"/>
+        </w:rPr>
+        <w:t>bubblesortTime</w:t>
+      </w:r>
+      <w:proofErr w:type="spellEnd"/>
+      <w:r>
+        <w:rPr>
+          <w:rFonts w:ascii="Menlo" w:hAnsi="Menlo" w:cs="Menlo"/>
+          <w:sz w:val="20"/>
+          <w:szCs w:val="20"/>
+        </w:rPr>
+        <w:t xml:space="preserve">, </w:t>
+      </w:r>
+      <w:proofErr w:type="spellStart"/>
+      <w:r>
+        <w:rPr>
+          <w:rFonts w:ascii="Menlo" w:hAnsi="Menlo" w:cs="Menlo"/>
+          <w:sz w:val="20"/>
+          <w:szCs w:val="20"/>
+        </w:rPr>
+        <w:t>insertionsortTime</w:t>
+      </w:r>
+      <w:proofErr w:type="spellEnd"/>
       <w:r>
         <w:rPr>
           <w:rFonts w:ascii="Menlo" w:hAnsi="Menlo" w:cs="Menlo"/>
@@ -640,138 +1170,324 @@
     </w:p>
     <w:p>
       <w:pPr>
-        <w:rPr>
-          <w:rFonts w:ascii="Menlo" w:hAnsi="Menlo" w:cs="Menlo"/>
-          <w:sz w:val="20"/>
-          <w:szCs w:val="20"/>
-        </w:rPr>
-      </w:pPr>
-    </w:p>
-    <w:p>
-      <w:pPr>
-        <w:rPr>
-          <w:rFonts w:ascii="Menlo" w:hAnsi="Menlo" w:cs="Menlo"/>
-          <w:sz w:val="20"/>
-          <w:szCs w:val="20"/>
-        </w:rPr>
-      </w:pPr>
-    </w:p>
-    <w:p>
-      <w:pPr>
-        <w:rPr>
-          <w:rFonts w:ascii="Menlo" w:hAnsi="Menlo" w:cs="Menlo"/>
-          <w:sz w:val="20"/>
-          <w:szCs w:val="20"/>
-        </w:rPr>
-      </w:pPr>
-      <w:r>
-        <w:rPr>
-          <w:rFonts w:ascii="Menlo" w:hAnsi="Menlo" w:cs="Menlo"/>
-          <w:sz w:val="20"/>
-          <w:szCs w:val="20"/>
-        </w:rPr>
-        <w:t>main():</w:t>
-      </w:r>
-    </w:p>
-    <w:p>
-      <w:pPr>
-        <w:rPr>
-          <w:rFonts w:ascii="Menlo" w:hAnsi="Menlo" w:cs="Menlo"/>
-          <w:sz w:val="20"/>
-          <w:szCs w:val="20"/>
-        </w:rPr>
-      </w:pPr>
-      <w:r>
-        <w:rPr>
-          <w:rFonts w:ascii="Menlo" w:hAnsi="Menlo" w:cs="Menlo"/>
-          <w:sz w:val="20"/>
-          <w:szCs w:val="20"/>
-        </w:rPr>
-        <w:tab/>
-        <w:t>times = []</w:t>
-      </w:r>
-    </w:p>
-    <w:p>
-      <w:pPr>
-        <w:rPr>
-          <w:rFonts w:ascii="Menlo" w:hAnsi="Menlo" w:cs="Menlo"/>
-          <w:sz w:val="20"/>
-          <w:szCs w:val="20"/>
-        </w:rPr>
-      </w:pPr>
-      <w:r>
-        <w:rPr>
-          <w:rFonts w:ascii="Menlo" w:hAnsi="Menlo" w:cs="Menlo"/>
-          <w:sz w:val="20"/>
-          <w:szCs w:val="20"/>
-        </w:rPr>
-        <w:t xml:space="preserve">  </w:t>
-      </w:r>
-      <w:r>
-        <w:rPr>
-          <w:rFonts w:ascii="Menlo" w:hAnsi="Menlo" w:cs="Menlo"/>
-          <w:sz w:val="20"/>
-          <w:szCs w:val="20"/>
-        </w:rPr>
-        <w:tab/>
-        <w:t>// L</w:t>
-      </w:r>
-      <w:r>
-        <w:rPr>
-          <w:rFonts w:ascii="Menlo" w:hAnsi="Menlo" w:cs="Menlo"/>
-          <w:sz w:val="20"/>
-          <w:szCs w:val="20"/>
-        </w:rPr>
-        <w:t>et</w:t>
-      </w:r>
-      <w:r>
-        <w:rPr>
-          <w:rFonts w:ascii="Menlo" w:hAnsi="Menlo" w:cs="Menlo"/>
-          <w:sz w:val="20"/>
-          <w:szCs w:val="20"/>
-        </w:rPr>
-        <w:t>’</w:t>
-      </w:r>
-      <w:r>
-        <w:rPr>
-          <w:rFonts w:ascii="Menlo" w:hAnsi="Menlo" w:cs="Menlo"/>
-          <w:sz w:val="20"/>
-          <w:szCs w:val="20"/>
-        </w:rPr>
-        <w:t>s test powers of sqrt(2)</w:t>
-      </w:r>
-      <w:r>
-        <w:rPr>
-          <w:rFonts w:ascii="Menlo" w:hAnsi="Menlo" w:cs="Menlo"/>
-          <w:sz w:val="20"/>
-          <w:szCs w:val="20"/>
-        </w:rPr>
-        <w:t xml:space="preserve">, </w:t>
-      </w:r>
-    </w:p>
-    <w:p>
-      <w:pPr>
-        <w:rPr>
-          <w:rFonts w:ascii="Menlo" w:hAnsi="Menlo" w:cs="Menlo"/>
-          <w:sz w:val="20"/>
-          <w:szCs w:val="20"/>
-        </w:rPr>
-      </w:pPr>
-      <w:r>
-        <w:rPr>
-          <w:rFonts w:ascii="Menlo" w:hAnsi="Menlo" w:cs="Menlo"/>
-          <w:sz w:val="20"/>
-          <w:szCs w:val="20"/>
-        </w:rPr>
-        <w:t xml:space="preserve">      //   </w:t>
-      </w:r>
-      <w:r>
-        <w:rPr>
-          <w:rFonts w:ascii="Menlo" w:hAnsi="Menlo" w:cs="Menlo"/>
-          <w:sz w:val="20"/>
-          <w:szCs w:val="20"/>
-        </w:rPr>
-        <w:t>by doing so we will see how powers of 2 affect mergesort</w:t>
+        <w:ind w:left="720"/>
+        <w:rPr>
+          <w:rFonts w:ascii="Menlo" w:hAnsi="Menlo" w:cs="Menlo"/>
+          <w:sz w:val="20"/>
+          <w:szCs w:val="20"/>
+        </w:rPr>
+      </w:pPr>
+    </w:p>
+    <w:p>
+      <w:pPr>
+        <w:rPr>
+          <w:rFonts w:ascii="Menlo" w:hAnsi="Menlo" w:cs="Menlo"/>
+          <w:sz w:val="20"/>
+          <w:szCs w:val="20"/>
+        </w:rPr>
+      </w:pPr>
+    </w:p>
+    <w:p>
+      <w:pPr>
+        <w:rPr>
+          <w:rFonts w:ascii="Menlo" w:hAnsi="Menlo" w:cs="Menlo"/>
+          <w:sz w:val="20"/>
+          <w:szCs w:val="20"/>
+        </w:rPr>
+      </w:pPr>
+      <w:r>
+        <w:rPr>
+          <w:rFonts w:ascii="Menlo" w:hAnsi="Menlo" w:cs="Menlo"/>
+          <w:sz w:val="20"/>
+          <w:szCs w:val="20"/>
+        </w:rPr>
+        <w:t xml:space="preserve">// Precondition: </w:t>
+      </w:r>
+      <w:r>
+        <w:rPr>
+          <w:rFonts w:ascii="Menlo" w:hAnsi="Menlo" w:cs="Menlo"/>
+          <w:i/>
+          <w:sz w:val="20"/>
+          <w:szCs w:val="20"/>
+        </w:rPr>
+        <w:t>A</w:t>
+      </w:r>
+      <w:r>
+        <w:rPr>
+          <w:rFonts w:ascii="Menlo" w:hAnsi="Menlo" w:cs="Menlo"/>
+          <w:sz w:val="20"/>
+          <w:szCs w:val="20"/>
+        </w:rPr>
+        <w:t xml:space="preserve"> is </w:t>
+      </w:r>
+      <w:r>
+        <w:rPr>
+          <w:rFonts w:ascii="Menlo" w:hAnsi="Menlo" w:cs="Menlo"/>
+          <w:sz w:val="20"/>
+          <w:szCs w:val="20"/>
+        </w:rPr>
+        <w:t>a reference to an</w:t>
+      </w:r>
+      <w:r>
+        <w:rPr>
+          <w:rFonts w:ascii="Menlo" w:hAnsi="Menlo" w:cs="Menlo"/>
+          <w:sz w:val="20"/>
+          <w:szCs w:val="20"/>
+        </w:rPr>
+        <w:t xml:space="preserve"> array with the data, </w:t>
+      </w:r>
+    </w:p>
+    <w:p>
+      <w:pPr>
+        <w:rPr>
+          <w:rFonts w:ascii="Menlo" w:hAnsi="Menlo" w:cs="Menlo"/>
+          <w:sz w:val="20"/>
+          <w:szCs w:val="20"/>
+        </w:rPr>
+      </w:pPr>
+      <w:r>
+        <w:rPr>
+          <w:rFonts w:ascii="Menlo" w:hAnsi="Menlo" w:cs="Menlo"/>
+          <w:sz w:val="20"/>
+          <w:szCs w:val="20"/>
+        </w:rPr>
+        <w:t xml:space="preserve">//   </w:t>
+      </w:r>
+      <w:r>
+        <w:rPr>
+          <w:rFonts w:ascii="Menlo" w:hAnsi="Menlo" w:cs="Menlo"/>
+          <w:i/>
+          <w:sz w:val="20"/>
+          <w:szCs w:val="20"/>
+        </w:rPr>
+        <w:t>start</w:t>
+      </w:r>
+      <w:r>
+        <w:rPr>
+          <w:rFonts w:ascii="Menlo" w:hAnsi="Menlo" w:cs="Menlo"/>
+          <w:sz w:val="20"/>
+          <w:szCs w:val="20"/>
+        </w:rPr>
+        <w:t xml:space="preserve"> is the index of the first element in the left division,</w:t>
+      </w:r>
+    </w:p>
+    <w:p>
+      <w:pPr>
+        <w:rPr>
+          <w:rFonts w:ascii="Menlo" w:hAnsi="Menlo" w:cs="Menlo"/>
+          <w:sz w:val="20"/>
+          <w:szCs w:val="20"/>
+        </w:rPr>
+      </w:pPr>
+      <w:r>
+        <w:rPr>
+          <w:rFonts w:ascii="Menlo" w:hAnsi="Menlo" w:cs="Menlo"/>
+          <w:sz w:val="20"/>
+          <w:szCs w:val="20"/>
+        </w:rPr>
+        <w:t xml:space="preserve">//   </w:t>
+      </w:r>
+      <w:r>
+        <w:rPr>
+          <w:rFonts w:ascii="Menlo" w:hAnsi="Menlo" w:cs="Menlo"/>
+          <w:i/>
+          <w:sz w:val="20"/>
+          <w:szCs w:val="20"/>
+        </w:rPr>
+        <w:t>m</w:t>
+      </w:r>
+      <w:r>
+        <w:rPr>
+          <w:rFonts w:ascii="Menlo" w:hAnsi="Menlo" w:cs="Menlo"/>
+          <w:sz w:val="20"/>
+          <w:szCs w:val="20"/>
+        </w:rPr>
+        <w:t xml:space="preserve"> is the index of the first element in the right division,</w:t>
+      </w:r>
+    </w:p>
+    <w:p>
+      <w:pPr>
+        <w:rPr>
+          <w:rFonts w:ascii="Menlo" w:hAnsi="Menlo" w:cs="Menlo"/>
+          <w:sz w:val="20"/>
+          <w:szCs w:val="20"/>
+        </w:rPr>
+      </w:pPr>
+      <w:r>
+        <w:rPr>
+          <w:rFonts w:ascii="Menlo" w:hAnsi="Menlo" w:cs="Menlo"/>
+          <w:sz w:val="20"/>
+          <w:szCs w:val="20"/>
+        </w:rPr>
+        <w:t xml:space="preserve">//   and </w:t>
+      </w:r>
+      <w:r>
+        <w:rPr>
+          <w:rFonts w:ascii="Menlo" w:hAnsi="Menlo" w:cs="Menlo"/>
+          <w:i/>
+          <w:sz w:val="20"/>
+          <w:szCs w:val="20"/>
+        </w:rPr>
+        <w:t>end</w:t>
+      </w:r>
+      <w:r>
+        <w:rPr>
+          <w:rFonts w:ascii="Menlo" w:hAnsi="Menlo" w:cs="Menlo"/>
+          <w:sz w:val="20"/>
+          <w:szCs w:val="20"/>
+        </w:rPr>
+        <w:t xml:space="preserve"> is the index of the last element in the right division.</w:t>
+      </w:r>
+    </w:p>
+    <w:p>
+      <w:pPr>
+        <w:rPr>
+          <w:rFonts w:ascii="Menlo" w:hAnsi="Menlo" w:cs="Menlo"/>
+          <w:sz w:val="20"/>
+          <w:szCs w:val="20"/>
+        </w:rPr>
+      </w:pPr>
+      <w:r>
+        <w:rPr>
+          <w:rFonts w:ascii="Menlo" w:hAnsi="Menlo" w:cs="Menlo"/>
+          <w:sz w:val="20"/>
+          <w:szCs w:val="20"/>
+        </w:rPr>
+        <w:t>//   The left and right divisions must</w:t>
+      </w:r>
+      <w:r>
+        <w:rPr>
+          <w:rFonts w:ascii="Menlo" w:hAnsi="Menlo" w:cs="Menlo"/>
+          <w:sz w:val="20"/>
+          <w:szCs w:val="20"/>
+        </w:rPr>
+        <w:t xml:space="preserve"> each</w:t>
+      </w:r>
+      <w:r>
+        <w:rPr>
+          <w:rFonts w:ascii="Menlo" w:hAnsi="Menlo" w:cs="Menlo"/>
+          <w:sz w:val="20"/>
+          <w:szCs w:val="20"/>
+        </w:rPr>
+        <w:t xml:space="preserve"> be sorted.</w:t>
+      </w:r>
+    </w:p>
+    <w:p>
+      <w:pPr>
+        <w:rPr>
+          <w:rFonts w:ascii="Menlo" w:hAnsi="Menlo" w:cs="Menlo"/>
+          <w:sz w:val="20"/>
+          <w:szCs w:val="20"/>
+        </w:rPr>
+      </w:pPr>
+      <w:r>
+        <w:rPr>
+          <w:rFonts w:ascii="Menlo" w:hAnsi="Menlo" w:cs="Menlo"/>
+          <w:sz w:val="20"/>
+          <w:szCs w:val="20"/>
+        </w:rPr>
+        <w:t xml:space="preserve">// </w:t>
+      </w:r>
+      <w:proofErr w:type="spellStart"/>
+      <w:r>
+        <w:rPr>
+          <w:rFonts w:ascii="Menlo" w:hAnsi="Menlo" w:cs="Menlo"/>
+          <w:sz w:val="20"/>
+          <w:szCs w:val="20"/>
+        </w:rPr>
+        <w:t>Postcondition</w:t>
+      </w:r>
+      <w:proofErr w:type="spellEnd"/>
+      <w:r>
+        <w:rPr>
+          <w:rFonts w:ascii="Menlo" w:hAnsi="Menlo" w:cs="Menlo"/>
+          <w:sz w:val="20"/>
+          <w:szCs w:val="20"/>
+        </w:rPr>
+        <w:t xml:space="preserve">: The elements from </w:t>
+      </w:r>
+      <w:r>
+        <w:rPr>
+          <w:rFonts w:ascii="Menlo" w:hAnsi="Menlo" w:cs="Menlo"/>
+          <w:i/>
+          <w:sz w:val="20"/>
+          <w:szCs w:val="20"/>
+        </w:rPr>
+        <w:t>start</w:t>
+      </w:r>
+      <w:r>
+        <w:rPr>
+          <w:rFonts w:ascii="Menlo" w:hAnsi="Menlo" w:cs="Menlo"/>
+          <w:sz w:val="20"/>
+          <w:szCs w:val="20"/>
+        </w:rPr>
+        <w:t xml:space="preserve"> to </w:t>
+      </w:r>
+      <w:r>
+        <w:rPr>
+          <w:rFonts w:ascii="Menlo" w:hAnsi="Menlo" w:cs="Menlo"/>
+          <w:i/>
+          <w:sz w:val="20"/>
+          <w:szCs w:val="20"/>
+        </w:rPr>
+        <w:t>end</w:t>
+      </w:r>
+      <w:r>
+        <w:rPr>
+          <w:rFonts w:ascii="Menlo" w:hAnsi="Menlo" w:cs="Menlo"/>
+          <w:sz w:val="20"/>
+          <w:szCs w:val="20"/>
+        </w:rPr>
+        <w:t>, inclusive,</w:t>
+      </w:r>
+      <w:r>
+        <w:rPr>
+          <w:rFonts w:ascii="Menlo" w:hAnsi="Menlo" w:cs="Menlo"/>
+          <w:sz w:val="20"/>
+          <w:szCs w:val="20"/>
+        </w:rPr>
+        <w:t xml:space="preserve"> are</w:t>
+      </w:r>
+      <w:r>
+        <w:rPr>
+          <w:rFonts w:ascii="Menlo" w:hAnsi="Menlo" w:cs="Menlo"/>
+          <w:sz w:val="20"/>
+          <w:szCs w:val="20"/>
+        </w:rPr>
+        <w:t xml:space="preserve"> in </w:t>
+      </w:r>
+    </w:p>
+    <w:p>
+      <w:pPr>
+        <w:rPr>
+          <w:rFonts w:ascii="Menlo" w:hAnsi="Menlo" w:cs="Menlo"/>
+          <w:sz w:val="20"/>
+          <w:szCs w:val="20"/>
+        </w:rPr>
+      </w:pPr>
+      <w:r>
+        <w:rPr>
+          <w:rFonts w:ascii="Menlo" w:hAnsi="Menlo" w:cs="Menlo"/>
+          <w:sz w:val="20"/>
+          <w:szCs w:val="20"/>
+        </w:rPr>
+        <w:t xml:space="preserve">//   increasing </w:t>
+      </w:r>
+      <w:r>
+        <w:rPr>
+          <w:rFonts w:ascii="Menlo" w:hAnsi="Menlo" w:cs="Menlo"/>
+          <w:sz w:val="20"/>
+          <w:szCs w:val="20"/>
+        </w:rPr>
+        <w:t>sorted</w:t>
+      </w:r>
+      <w:r>
+        <w:rPr>
+          <w:rFonts w:ascii="Menlo" w:hAnsi="Menlo" w:cs="Menlo"/>
+          <w:sz w:val="20"/>
+          <w:szCs w:val="20"/>
+        </w:rPr>
+        <w:t xml:space="preserve"> order</w:t>
       </w:r>
       <w:r>
         <w:rPr>
@@ -780,6 +1496,760 @@
           <w:szCs w:val="20"/>
         </w:rPr>
         <w:t>.</w:t>
+      </w:r>
+    </w:p>
+    <w:p>
+      <w:pPr>
+        <w:rPr>
+          <w:rFonts w:ascii="Menlo" w:hAnsi="Menlo" w:cs="Menlo"/>
+          <w:sz w:val="20"/>
+          <w:szCs w:val="20"/>
+        </w:rPr>
+      </w:pPr>
+      <w:proofErr w:type="gramStart"/>
+      <w:r>
+        <w:rPr>
+          <w:rFonts w:ascii="Menlo" w:hAnsi="Menlo" w:cs="Menlo"/>
+          <w:sz w:val="20"/>
+          <w:szCs w:val="20"/>
+        </w:rPr>
+        <w:t>merge( A</w:t>
+      </w:r>
+      <w:proofErr w:type="gramEnd"/>
+      <w:r>
+        <w:rPr>
+          <w:rFonts w:ascii="Menlo" w:hAnsi="Menlo" w:cs="Menlo"/>
+          <w:sz w:val="20"/>
+          <w:szCs w:val="20"/>
+        </w:rPr>
+        <w:t>, start, m, end ):</w:t>
+      </w:r>
+    </w:p>
+    <w:p>
+      <w:pPr>
+        <w:rPr>
+          <w:rFonts w:ascii="Menlo" w:hAnsi="Menlo" w:cs="Menlo"/>
+          <w:sz w:val="20"/>
+          <w:szCs w:val="20"/>
+        </w:rPr>
+      </w:pPr>
+      <w:r>
+        <w:rPr>
+          <w:rFonts w:ascii="Menlo" w:hAnsi="Menlo" w:cs="Menlo"/>
+          <w:sz w:val="20"/>
+          <w:szCs w:val="20"/>
+        </w:rPr>
+        <w:tab/>
+        <w:t>size = end – start + 1</w:t>
+      </w:r>
+    </w:p>
+    <w:p>
+      <w:pPr>
+        <w:rPr>
+          <w:rFonts w:ascii="Menlo" w:hAnsi="Menlo" w:cs="Menlo"/>
+          <w:sz w:val="20"/>
+          <w:szCs w:val="20"/>
+        </w:rPr>
+      </w:pPr>
+      <w:r>
+        <w:rPr>
+          <w:rFonts w:ascii="Menlo" w:hAnsi="Menlo" w:cs="Menlo"/>
+          <w:sz w:val="20"/>
+          <w:szCs w:val="20"/>
+        </w:rPr>
+        <w:tab/>
+      </w:r>
+      <w:proofErr w:type="gramStart"/>
+      <w:r>
+        <w:rPr>
+          <w:rFonts w:ascii="Menlo" w:hAnsi="Menlo" w:cs="Menlo"/>
+          <w:sz w:val="20"/>
+          <w:szCs w:val="20"/>
+        </w:rPr>
+        <w:t>for( k</w:t>
+      </w:r>
+      <w:proofErr w:type="gramEnd"/>
+      <w:r>
+        <w:rPr>
+          <w:rFonts w:ascii="Menlo" w:hAnsi="Menlo" w:cs="Menlo"/>
+          <w:sz w:val="20"/>
+          <w:szCs w:val="20"/>
+        </w:rPr>
+        <w:t xml:space="preserve"> = start; k &lt; m; k++ )</w:t>
+      </w:r>
+    </w:p>
+    <w:p>
+      <w:pPr>
+        <w:rPr>
+          <w:rFonts w:ascii="Menlo" w:hAnsi="Menlo" w:cs="Menlo"/>
+          <w:sz w:val="20"/>
+          <w:szCs w:val="20"/>
+        </w:rPr>
+      </w:pPr>
+      <w:r>
+        <w:rPr>
+          <w:rFonts w:ascii="Menlo" w:hAnsi="Menlo" w:cs="Menlo"/>
+          <w:sz w:val="20"/>
+          <w:szCs w:val="20"/>
+        </w:rPr>
+        <w:tab/>
+      </w:r>
+      <w:r>
+        <w:rPr>
+          <w:rFonts w:ascii="Menlo" w:hAnsi="Menlo" w:cs="Menlo"/>
+          <w:sz w:val="20"/>
+          <w:szCs w:val="20"/>
+        </w:rPr>
+        <w:tab/>
+      </w:r>
+      <w:proofErr w:type="gramStart"/>
+      <w:r>
+        <w:rPr>
+          <w:rFonts w:ascii="Menlo" w:hAnsi="Menlo" w:cs="Menlo"/>
+          <w:sz w:val="20"/>
+          <w:szCs w:val="20"/>
+        </w:rPr>
+        <w:t>L[</w:t>
+      </w:r>
+      <w:proofErr w:type="gramEnd"/>
+      <w:r>
+        <w:rPr>
+          <w:rFonts w:ascii="Menlo" w:hAnsi="Menlo" w:cs="Menlo"/>
+          <w:sz w:val="20"/>
+          <w:szCs w:val="20"/>
+        </w:rPr>
+        <w:t>k - start] = A[</w:t>
+      </w:r>
+      <w:proofErr w:type="spellStart"/>
+      <w:r>
+        <w:rPr>
+          <w:rFonts w:ascii="Menlo" w:hAnsi="Menlo" w:cs="Menlo"/>
+          <w:sz w:val="20"/>
+          <w:szCs w:val="20"/>
+        </w:rPr>
+        <w:t>i</w:t>
+      </w:r>
+      <w:proofErr w:type="spellEnd"/>
+      <w:r>
+        <w:rPr>
+          <w:rFonts w:ascii="Menlo" w:hAnsi="Menlo" w:cs="Menlo"/>
+          <w:sz w:val="20"/>
+          <w:szCs w:val="20"/>
+        </w:rPr>
+        <w:t>]</w:t>
+      </w:r>
+    </w:p>
+    <w:p>
+      <w:pPr>
+        <w:rPr>
+          <w:rFonts w:ascii="Menlo" w:hAnsi="Menlo" w:cs="Menlo"/>
+          <w:sz w:val="20"/>
+          <w:szCs w:val="20"/>
+        </w:rPr>
+      </w:pPr>
+      <w:r>
+        <w:rPr>
+          <w:rFonts w:ascii="Menlo" w:hAnsi="Menlo" w:cs="Menlo"/>
+          <w:sz w:val="20"/>
+          <w:szCs w:val="20"/>
+        </w:rPr>
+        <w:tab/>
+      </w:r>
+      <w:proofErr w:type="gramStart"/>
+      <w:r>
+        <w:rPr>
+          <w:rFonts w:ascii="Menlo" w:hAnsi="Menlo" w:cs="Menlo"/>
+          <w:sz w:val="20"/>
+          <w:szCs w:val="20"/>
+        </w:rPr>
+        <w:t>L[</w:t>
+      </w:r>
+      <w:proofErr w:type="gramEnd"/>
+      <w:r>
+        <w:rPr>
+          <w:rFonts w:ascii="Menlo" w:hAnsi="Menlo" w:cs="Menlo"/>
+          <w:sz w:val="20"/>
+          <w:szCs w:val="20"/>
+        </w:rPr>
+        <w:t xml:space="preserve">m – start] = </w:t>
+      </w:r>
+      <w:r>
+        <w:rPr>
+          <w:rFonts w:ascii="Menlo" w:hAnsi="Menlo" w:cs="Menlo"/>
+          <w:sz w:val="20"/>
+          <w:szCs w:val="20"/>
+        </w:rPr>
+        <w:t>∞</w:t>
+      </w:r>
+    </w:p>
+    <w:p>
+      <w:pPr>
+        <w:rPr>
+          <w:rFonts w:ascii="Menlo" w:hAnsi="Menlo" w:cs="Menlo"/>
+          <w:sz w:val="20"/>
+          <w:szCs w:val="20"/>
+        </w:rPr>
+      </w:pPr>
+      <w:r>
+        <w:rPr>
+          <w:rFonts w:ascii="Menlo" w:hAnsi="Menlo" w:cs="Menlo"/>
+          <w:sz w:val="20"/>
+          <w:szCs w:val="20"/>
+        </w:rPr>
+        <w:tab/>
+      </w:r>
+      <w:proofErr w:type="spellStart"/>
+      <w:r>
+        <w:rPr>
+          <w:rFonts w:ascii="Menlo" w:hAnsi="Menlo" w:cs="Menlo"/>
+          <w:sz w:val="20"/>
+          <w:szCs w:val="20"/>
+        </w:rPr>
+        <w:t>i</w:t>
+      </w:r>
+      <w:proofErr w:type="spellEnd"/>
+      <w:r>
+        <w:rPr>
+          <w:rFonts w:ascii="Menlo" w:hAnsi="Menlo" w:cs="Menlo"/>
+          <w:sz w:val="20"/>
+          <w:szCs w:val="20"/>
+        </w:rPr>
+        <w:t xml:space="preserve"> = j = 0 // we are indexing from zero</w:t>
+      </w:r>
+    </w:p>
+    <w:p>
+      <w:pPr>
+        <w:rPr>
+          <w:rFonts w:ascii="Menlo" w:hAnsi="Menlo" w:cs="Menlo"/>
+          <w:sz w:val="20"/>
+          <w:szCs w:val="20"/>
+        </w:rPr>
+      </w:pPr>
+      <w:r>
+        <w:rPr>
+          <w:rFonts w:ascii="Menlo" w:hAnsi="Menlo" w:cs="Menlo"/>
+          <w:sz w:val="20"/>
+          <w:szCs w:val="20"/>
+        </w:rPr>
+        <w:tab/>
+      </w:r>
+      <w:proofErr w:type="gramStart"/>
+      <w:r>
+        <w:rPr>
+          <w:rFonts w:ascii="Menlo" w:hAnsi="Menlo" w:cs="Menlo"/>
+          <w:sz w:val="20"/>
+          <w:szCs w:val="20"/>
+        </w:rPr>
+        <w:t>for( k</w:t>
+      </w:r>
+      <w:proofErr w:type="gramEnd"/>
+      <w:r>
+        <w:rPr>
+          <w:rFonts w:ascii="Menlo" w:hAnsi="Menlo" w:cs="Menlo"/>
+          <w:sz w:val="20"/>
+          <w:szCs w:val="20"/>
+        </w:rPr>
+        <w:t xml:space="preserve"> = 0; k &lt; size; k++ ):</w:t>
+      </w:r>
+    </w:p>
+    <w:p>
+      <w:pPr>
+        <w:rPr>
+          <w:rFonts w:ascii="Menlo" w:hAnsi="Menlo" w:cs="Menlo"/>
+          <w:sz w:val="20"/>
+          <w:szCs w:val="20"/>
+        </w:rPr>
+      </w:pPr>
+      <w:r>
+        <w:rPr>
+          <w:rFonts w:ascii="Menlo" w:hAnsi="Menlo" w:cs="Menlo"/>
+          <w:sz w:val="20"/>
+          <w:szCs w:val="20"/>
+        </w:rPr>
+        <w:tab/>
+      </w:r>
+      <w:r>
+        <w:rPr>
+          <w:rFonts w:ascii="Menlo" w:hAnsi="Menlo" w:cs="Menlo"/>
+          <w:sz w:val="20"/>
+          <w:szCs w:val="20"/>
+        </w:rPr>
+        <w:tab/>
+      </w:r>
+      <w:proofErr w:type="gramStart"/>
+      <w:r>
+        <w:rPr>
+          <w:rFonts w:ascii="Menlo" w:hAnsi="Menlo" w:cs="Menlo"/>
+          <w:sz w:val="20"/>
+          <w:szCs w:val="20"/>
+        </w:rPr>
+        <w:t>if( L</w:t>
+      </w:r>
+      <w:proofErr w:type="gramEnd"/>
+      <w:r>
+        <w:rPr>
+          <w:rFonts w:ascii="Menlo" w:hAnsi="Menlo" w:cs="Menlo"/>
+          <w:sz w:val="20"/>
+          <w:szCs w:val="20"/>
+        </w:rPr>
+        <w:t>[</w:t>
+      </w:r>
+      <w:proofErr w:type="spellStart"/>
+      <w:r>
+        <w:rPr>
+          <w:rFonts w:ascii="Menlo" w:hAnsi="Menlo" w:cs="Menlo"/>
+          <w:sz w:val="20"/>
+          <w:szCs w:val="20"/>
+        </w:rPr>
+        <w:t>i</w:t>
+      </w:r>
+      <w:proofErr w:type="spellEnd"/>
+      <w:r>
+        <w:rPr>
+          <w:rFonts w:ascii="Menlo" w:hAnsi="Menlo" w:cs="Menlo"/>
+          <w:sz w:val="20"/>
+          <w:szCs w:val="20"/>
+        </w:rPr>
+        <w:t>] &lt; A[j + m] || j &gt; end – m ):</w:t>
+      </w:r>
+    </w:p>
+    <w:p>
+      <w:pPr>
+        <w:rPr>
+          <w:rFonts w:ascii="Menlo" w:hAnsi="Menlo" w:cs="Menlo"/>
+          <w:sz w:val="20"/>
+          <w:szCs w:val="20"/>
+        </w:rPr>
+      </w:pPr>
+      <w:r>
+        <w:rPr>
+          <w:rFonts w:ascii="Menlo" w:hAnsi="Menlo" w:cs="Menlo"/>
+          <w:sz w:val="20"/>
+          <w:szCs w:val="20"/>
+        </w:rPr>
+        <w:tab/>
+      </w:r>
+      <w:r>
+        <w:rPr>
+          <w:rFonts w:ascii="Menlo" w:hAnsi="Menlo" w:cs="Menlo"/>
+          <w:sz w:val="20"/>
+          <w:szCs w:val="20"/>
+        </w:rPr>
+        <w:tab/>
+      </w:r>
+      <w:r>
+        <w:rPr>
+          <w:rFonts w:ascii="Menlo" w:hAnsi="Menlo" w:cs="Menlo"/>
+          <w:sz w:val="20"/>
+          <w:szCs w:val="20"/>
+        </w:rPr>
+        <w:tab/>
+      </w:r>
+      <w:proofErr w:type="gramStart"/>
+      <w:r>
+        <w:rPr>
+          <w:rFonts w:ascii="Menlo" w:hAnsi="Menlo" w:cs="Menlo"/>
+          <w:sz w:val="20"/>
+          <w:szCs w:val="20"/>
+        </w:rPr>
+        <w:t>A[</w:t>
+      </w:r>
+      <w:proofErr w:type="gramEnd"/>
+      <w:r>
+        <w:rPr>
+          <w:rFonts w:ascii="Menlo" w:hAnsi="Menlo" w:cs="Menlo"/>
+          <w:sz w:val="20"/>
+          <w:szCs w:val="20"/>
+        </w:rPr>
+        <w:t>k + start] = L[</w:t>
+      </w:r>
+      <w:proofErr w:type="spellStart"/>
+      <w:r>
+        <w:rPr>
+          <w:rFonts w:ascii="Menlo" w:hAnsi="Menlo" w:cs="Menlo"/>
+          <w:sz w:val="20"/>
+          <w:szCs w:val="20"/>
+        </w:rPr>
+        <w:t>i</w:t>
+      </w:r>
+      <w:proofErr w:type="spellEnd"/>
+      <w:r>
+        <w:rPr>
+          <w:rFonts w:ascii="Menlo" w:hAnsi="Menlo" w:cs="Menlo"/>
+          <w:sz w:val="20"/>
+          <w:szCs w:val="20"/>
+        </w:rPr>
+        <w:t>]</w:t>
+      </w:r>
+    </w:p>
+    <w:p>
+      <w:pPr>
+        <w:rPr>
+          <w:rFonts w:ascii="Menlo" w:hAnsi="Menlo" w:cs="Menlo"/>
+          <w:sz w:val="20"/>
+          <w:szCs w:val="20"/>
+        </w:rPr>
+      </w:pPr>
+      <w:r>
+        <w:rPr>
+          <w:rFonts w:ascii="Menlo" w:hAnsi="Menlo" w:cs="Menlo"/>
+          <w:sz w:val="20"/>
+          <w:szCs w:val="20"/>
+        </w:rPr>
+        <w:tab/>
+      </w:r>
+      <w:r>
+        <w:rPr>
+          <w:rFonts w:ascii="Menlo" w:hAnsi="Menlo" w:cs="Menlo"/>
+          <w:sz w:val="20"/>
+          <w:szCs w:val="20"/>
+        </w:rPr>
+        <w:tab/>
+      </w:r>
+      <w:r>
+        <w:rPr>
+          <w:rFonts w:ascii="Menlo" w:hAnsi="Menlo" w:cs="Menlo"/>
+          <w:sz w:val="20"/>
+          <w:szCs w:val="20"/>
+        </w:rPr>
+        <w:tab/>
+      </w:r>
+      <w:proofErr w:type="spellStart"/>
+      <w:r>
+        <w:rPr>
+          <w:rFonts w:ascii="Menlo" w:hAnsi="Menlo" w:cs="Menlo"/>
+          <w:sz w:val="20"/>
+          <w:szCs w:val="20"/>
+        </w:rPr>
+        <w:t>i</w:t>
+      </w:r>
+      <w:proofErr w:type="spellEnd"/>
+      <w:r>
+        <w:rPr>
+          <w:rFonts w:ascii="Menlo" w:hAnsi="Menlo" w:cs="Menlo"/>
+          <w:sz w:val="20"/>
+          <w:szCs w:val="20"/>
+        </w:rPr>
+        <w:t>++</w:t>
+      </w:r>
+    </w:p>
+    <w:p>
+      <w:pPr>
+        <w:rPr>
+          <w:rFonts w:ascii="Menlo" w:hAnsi="Menlo" w:cs="Menlo"/>
+          <w:sz w:val="20"/>
+          <w:szCs w:val="20"/>
+        </w:rPr>
+      </w:pPr>
+      <w:r>
+        <w:rPr>
+          <w:rFonts w:ascii="Menlo" w:hAnsi="Menlo" w:cs="Menlo"/>
+          <w:sz w:val="20"/>
+          <w:szCs w:val="20"/>
+        </w:rPr>
+        <w:tab/>
+      </w:r>
+      <w:r>
+        <w:rPr>
+          <w:rFonts w:ascii="Menlo" w:hAnsi="Menlo" w:cs="Menlo"/>
+          <w:sz w:val="20"/>
+          <w:szCs w:val="20"/>
+        </w:rPr>
+        <w:tab/>
+        <w:t>else:</w:t>
+      </w:r>
+    </w:p>
+    <w:p>
+      <w:pPr>
+        <w:rPr>
+          <w:rFonts w:ascii="Menlo" w:hAnsi="Menlo" w:cs="Menlo"/>
+          <w:sz w:val="20"/>
+          <w:szCs w:val="20"/>
+        </w:rPr>
+      </w:pPr>
+      <w:r>
+        <w:rPr>
+          <w:rFonts w:ascii="Menlo" w:hAnsi="Menlo" w:cs="Menlo"/>
+          <w:sz w:val="20"/>
+          <w:szCs w:val="20"/>
+        </w:rPr>
+        <w:tab/>
+      </w:r>
+      <w:r>
+        <w:rPr>
+          <w:rFonts w:ascii="Menlo" w:hAnsi="Menlo" w:cs="Menlo"/>
+          <w:sz w:val="20"/>
+          <w:szCs w:val="20"/>
+        </w:rPr>
+        <w:tab/>
+      </w:r>
+      <w:r>
+        <w:rPr>
+          <w:rFonts w:ascii="Menlo" w:hAnsi="Menlo" w:cs="Menlo"/>
+          <w:sz w:val="20"/>
+          <w:szCs w:val="20"/>
+        </w:rPr>
+        <w:tab/>
+      </w:r>
+      <w:proofErr w:type="gramStart"/>
+      <w:r>
+        <w:rPr>
+          <w:rFonts w:ascii="Menlo" w:hAnsi="Menlo" w:cs="Menlo"/>
+          <w:sz w:val="20"/>
+          <w:szCs w:val="20"/>
+        </w:rPr>
+        <w:t>A[</w:t>
+      </w:r>
+      <w:proofErr w:type="gramEnd"/>
+      <w:r>
+        <w:rPr>
+          <w:rFonts w:ascii="Menlo" w:hAnsi="Menlo" w:cs="Menlo"/>
+          <w:sz w:val="20"/>
+          <w:szCs w:val="20"/>
+        </w:rPr>
+        <w:t>k + start] = A[j + m]</w:t>
+      </w:r>
+    </w:p>
+    <w:p>
+      <w:pPr>
+        <w:rPr>
+          <w:rFonts w:ascii="Menlo" w:hAnsi="Menlo" w:cs="Menlo"/>
+          <w:sz w:val="20"/>
+          <w:szCs w:val="20"/>
+        </w:rPr>
+      </w:pPr>
+      <w:r>
+        <w:rPr>
+          <w:rFonts w:ascii="Menlo" w:hAnsi="Menlo" w:cs="Menlo"/>
+          <w:sz w:val="20"/>
+          <w:szCs w:val="20"/>
+        </w:rPr>
+        <w:tab/>
+      </w:r>
+      <w:r>
+        <w:rPr>
+          <w:rFonts w:ascii="Menlo" w:hAnsi="Menlo" w:cs="Menlo"/>
+          <w:sz w:val="20"/>
+          <w:szCs w:val="20"/>
+        </w:rPr>
+        <w:tab/>
+      </w:r>
+      <w:r>
+        <w:rPr>
+          <w:rFonts w:ascii="Menlo" w:hAnsi="Menlo" w:cs="Menlo"/>
+          <w:sz w:val="20"/>
+          <w:szCs w:val="20"/>
+        </w:rPr>
+        <w:tab/>
+      </w:r>
+      <w:proofErr w:type="spellStart"/>
+      <w:r>
+        <w:rPr>
+          <w:rFonts w:ascii="Menlo" w:hAnsi="Menlo" w:cs="Menlo"/>
+          <w:sz w:val="20"/>
+          <w:szCs w:val="20"/>
+        </w:rPr>
+        <w:t>j++</w:t>
+      </w:r>
+      <w:proofErr w:type="spellEnd"/>
+    </w:p>
+    <w:p>
+      <w:pPr>
+        <w:rPr>
+          <w:rFonts w:ascii="Menlo" w:hAnsi="Menlo" w:cs="Menlo"/>
+          <w:sz w:val="20"/>
+          <w:szCs w:val="20"/>
+        </w:rPr>
+      </w:pPr>
+    </w:p>
+    <w:p>
+      <w:pPr>
+        <w:rPr>
+          <w:rFonts w:ascii="Menlo" w:hAnsi="Menlo" w:cs="Menlo"/>
+          <w:sz w:val="20"/>
+          <w:szCs w:val="20"/>
+        </w:rPr>
+      </w:pPr>
+      <w:r>
+        <w:rPr>
+          <w:rFonts w:ascii="Menlo" w:hAnsi="Menlo" w:cs="Menlo"/>
+          <w:sz w:val="20"/>
+          <w:szCs w:val="20"/>
+        </w:rPr>
+        <w:t xml:space="preserve">// Precondition: </w:t>
+      </w:r>
+      <w:r>
+        <w:rPr>
+          <w:rFonts w:ascii="Menlo" w:hAnsi="Menlo" w:cs="Menlo"/>
+          <w:i/>
+          <w:sz w:val="20"/>
+          <w:szCs w:val="20"/>
+        </w:rPr>
+        <w:t>A</w:t>
+      </w:r>
+      <w:r>
+        <w:rPr>
+          <w:rFonts w:ascii="Menlo" w:hAnsi="Menlo" w:cs="Menlo"/>
+          <w:sz w:val="20"/>
+          <w:szCs w:val="20"/>
+        </w:rPr>
+        <w:t xml:space="preserve"> is a reference to an array with the data that is to be</w:t>
+      </w:r>
+    </w:p>
+    <w:p>
+      <w:pPr>
+        <w:rPr>
+          <w:rFonts w:ascii="Menlo" w:hAnsi="Menlo" w:cs="Menlo"/>
+          <w:sz w:val="20"/>
+          <w:szCs w:val="20"/>
+        </w:rPr>
+      </w:pPr>
+      <w:r>
+        <w:rPr>
+          <w:rFonts w:ascii="Menlo" w:hAnsi="Menlo" w:cs="Menlo"/>
+          <w:sz w:val="20"/>
+          <w:szCs w:val="20"/>
+        </w:rPr>
+        <w:t xml:space="preserve">//   sorted from </w:t>
+      </w:r>
+      <w:r>
+        <w:rPr>
+          <w:rFonts w:ascii="Menlo" w:hAnsi="Menlo" w:cs="Menlo"/>
+          <w:i/>
+          <w:sz w:val="20"/>
+          <w:szCs w:val="20"/>
+        </w:rPr>
+        <w:t>min</w:t>
+      </w:r>
+      <w:r>
+        <w:rPr>
+          <w:rFonts w:ascii="Menlo" w:hAnsi="Menlo" w:cs="Menlo"/>
+          <w:sz w:val="20"/>
+          <w:szCs w:val="20"/>
+        </w:rPr>
+        <w:t xml:space="preserve"> to </w:t>
+      </w:r>
+      <w:r>
+        <w:rPr>
+          <w:rFonts w:ascii="Menlo" w:hAnsi="Menlo" w:cs="Menlo"/>
+          <w:i/>
+          <w:sz w:val="20"/>
+          <w:szCs w:val="20"/>
+        </w:rPr>
+        <w:t>max</w:t>
+      </w:r>
+      <w:r>
+        <w:rPr>
+          <w:rFonts w:ascii="Menlo" w:hAnsi="Menlo" w:cs="Menlo"/>
+          <w:sz w:val="20"/>
+          <w:szCs w:val="20"/>
+        </w:rPr>
+        <w:t xml:space="preserve"> inclusive.</w:t>
+      </w:r>
+    </w:p>
+    <w:p>
+      <w:pPr>
+        <w:rPr>
+          <w:rFonts w:ascii="Menlo" w:hAnsi="Menlo" w:cs="Menlo"/>
+          <w:sz w:val="20"/>
+          <w:szCs w:val="20"/>
+        </w:rPr>
+      </w:pPr>
+      <w:r>
+        <w:rPr>
+          <w:rFonts w:ascii="Menlo" w:hAnsi="Menlo" w:cs="Menlo"/>
+          <w:sz w:val="20"/>
+          <w:szCs w:val="20"/>
+        </w:rPr>
+        <w:lastRenderedPageBreak/>
+        <w:t xml:space="preserve">// </w:t>
+      </w:r>
+      <w:proofErr w:type="spellStart"/>
+      <w:r>
+        <w:rPr>
+          <w:rFonts w:ascii="Menlo" w:hAnsi="Menlo" w:cs="Menlo"/>
+          <w:sz w:val="20"/>
+          <w:szCs w:val="20"/>
+        </w:rPr>
+        <w:t>Postcondition</w:t>
+      </w:r>
+      <w:proofErr w:type="spellEnd"/>
+      <w:r>
+        <w:rPr>
+          <w:rFonts w:ascii="Menlo" w:hAnsi="Menlo" w:cs="Menlo"/>
+          <w:sz w:val="20"/>
+          <w:szCs w:val="20"/>
+        </w:rPr>
+        <w:t xml:space="preserve">: The data in </w:t>
+      </w:r>
+      <w:r>
+        <w:rPr>
+          <w:rFonts w:ascii="Menlo" w:hAnsi="Menlo" w:cs="Menlo"/>
+          <w:i/>
+          <w:sz w:val="20"/>
+          <w:szCs w:val="20"/>
+        </w:rPr>
+        <w:t>A</w:t>
+      </w:r>
+      <w:r>
+        <w:rPr>
+          <w:rFonts w:ascii="Menlo" w:hAnsi="Menlo" w:cs="Menlo"/>
+          <w:sz w:val="20"/>
+          <w:szCs w:val="20"/>
+        </w:rPr>
+        <w:t xml:space="preserve"> </w:t>
+      </w:r>
+      <w:proofErr w:type="gramStart"/>
+      <w:r>
+        <w:rPr>
+          <w:rFonts w:ascii="Menlo" w:hAnsi="Menlo" w:cs="Menlo"/>
+          <w:sz w:val="20"/>
+          <w:szCs w:val="20"/>
+        </w:rPr>
+        <w:t>from</w:t>
+      </w:r>
+      <w:proofErr w:type="gramEnd"/>
+      <w:r>
+        <w:rPr>
+          <w:rFonts w:ascii="Menlo" w:hAnsi="Menlo" w:cs="Menlo"/>
+          <w:sz w:val="20"/>
+          <w:szCs w:val="20"/>
+        </w:rPr>
+        <w:t xml:space="preserve"> </w:t>
+      </w:r>
+      <w:r>
+        <w:rPr>
+          <w:rFonts w:ascii="Menlo" w:hAnsi="Menlo" w:cs="Menlo"/>
+          <w:i/>
+          <w:sz w:val="20"/>
+          <w:szCs w:val="20"/>
+        </w:rPr>
+        <w:t>min</w:t>
+      </w:r>
+      <w:r>
+        <w:rPr>
+          <w:rFonts w:ascii="Menlo" w:hAnsi="Menlo" w:cs="Menlo"/>
+          <w:sz w:val="20"/>
+          <w:szCs w:val="20"/>
+        </w:rPr>
+        <w:t xml:space="preserve"> to </w:t>
+      </w:r>
+      <w:r>
+        <w:rPr>
+          <w:rFonts w:ascii="Menlo" w:hAnsi="Menlo" w:cs="Menlo"/>
+          <w:i/>
+          <w:sz w:val="20"/>
+          <w:szCs w:val="20"/>
+        </w:rPr>
+        <w:t>max</w:t>
+      </w:r>
+      <w:r>
+        <w:rPr>
+          <w:rFonts w:ascii="Menlo" w:hAnsi="Menlo" w:cs="Menlo"/>
+          <w:sz w:val="20"/>
+          <w:szCs w:val="20"/>
+        </w:rPr>
+        <w:t xml:space="preserve"> are in increasing sorted</w:t>
       </w:r>
       <w:bookmarkStart w:id="0" w:name="_GoBack"/>
       <w:bookmarkEnd w:id="0"/>
@@ -798,6 +2268,549 @@
           <w:sz w:val="20"/>
           <w:szCs w:val="20"/>
         </w:rPr>
+        <w:t>//   order.</w:t>
+      </w:r>
+    </w:p>
+    <w:p>
+      <w:pPr>
+        <w:rPr>
+          <w:rFonts w:ascii="Menlo" w:hAnsi="Menlo" w:cs="Menlo"/>
+          <w:sz w:val="20"/>
+          <w:szCs w:val="20"/>
+        </w:rPr>
+      </w:pPr>
+      <w:proofErr w:type="spellStart"/>
+      <w:proofErr w:type="gramStart"/>
+      <w:r>
+        <w:rPr>
+          <w:rFonts w:ascii="Menlo" w:hAnsi="Menlo" w:cs="Menlo"/>
+          <w:sz w:val="20"/>
+          <w:szCs w:val="20"/>
+        </w:rPr>
+        <w:t>mergesort</w:t>
+      </w:r>
+      <w:proofErr w:type="spellEnd"/>
+      <w:r>
+        <w:rPr>
+          <w:rFonts w:ascii="Menlo" w:hAnsi="Menlo" w:cs="Menlo"/>
+          <w:sz w:val="20"/>
+          <w:szCs w:val="20"/>
+        </w:rPr>
+        <w:t>( A</w:t>
+      </w:r>
+      <w:proofErr w:type="gramEnd"/>
+      <w:r>
+        <w:rPr>
+          <w:rFonts w:ascii="Menlo" w:hAnsi="Menlo" w:cs="Menlo"/>
+          <w:sz w:val="20"/>
+          <w:szCs w:val="20"/>
+        </w:rPr>
+        <w:t xml:space="preserve">, </w:t>
+      </w:r>
+      <w:r>
+        <w:rPr>
+          <w:rFonts w:ascii="Menlo" w:hAnsi="Menlo" w:cs="Menlo"/>
+          <w:sz w:val="20"/>
+          <w:szCs w:val="20"/>
+        </w:rPr>
+        <w:t>min, max ):</w:t>
+      </w:r>
+    </w:p>
+    <w:p>
+      <w:pPr>
+        <w:rPr>
+          <w:rFonts w:ascii="Menlo" w:hAnsi="Menlo" w:cs="Menlo"/>
+          <w:sz w:val="20"/>
+          <w:szCs w:val="20"/>
+        </w:rPr>
+      </w:pPr>
+      <w:r>
+        <w:rPr>
+          <w:rFonts w:ascii="Menlo" w:hAnsi="Menlo" w:cs="Menlo"/>
+          <w:sz w:val="20"/>
+          <w:szCs w:val="20"/>
+        </w:rPr>
+        <w:tab/>
+      </w:r>
+      <w:proofErr w:type="gramStart"/>
+      <w:r>
+        <w:rPr>
+          <w:rFonts w:ascii="Menlo" w:hAnsi="Menlo" w:cs="Menlo"/>
+          <w:sz w:val="20"/>
+          <w:szCs w:val="20"/>
+        </w:rPr>
+        <w:t>if( max</w:t>
+      </w:r>
+      <w:proofErr w:type="gramEnd"/>
+      <w:r>
+        <w:rPr>
+          <w:rFonts w:ascii="Menlo" w:hAnsi="Menlo" w:cs="Menlo"/>
+          <w:sz w:val="20"/>
+          <w:szCs w:val="20"/>
+        </w:rPr>
+        <w:t xml:space="preserve"> != min ):</w:t>
+      </w:r>
+    </w:p>
+    <w:p>
+      <w:pPr>
+        <w:rPr>
+          <w:rFonts w:ascii="Menlo" w:hAnsi="Menlo" w:cs="Menlo"/>
+          <w:sz w:val="20"/>
+          <w:szCs w:val="20"/>
+        </w:rPr>
+      </w:pPr>
+      <w:r>
+        <w:rPr>
+          <w:rFonts w:ascii="Menlo" w:hAnsi="Menlo" w:cs="Menlo"/>
+          <w:sz w:val="20"/>
+          <w:szCs w:val="20"/>
+        </w:rPr>
+        <w:tab/>
+      </w:r>
+      <w:r>
+        <w:rPr>
+          <w:rFonts w:ascii="Menlo" w:hAnsi="Menlo" w:cs="Menlo"/>
+          <w:sz w:val="20"/>
+          <w:szCs w:val="20"/>
+        </w:rPr>
+        <w:tab/>
+        <w:t xml:space="preserve">center = </w:t>
+      </w:r>
+      <w:proofErr w:type="gramStart"/>
+      <w:r>
+        <w:rPr>
+          <w:rFonts w:ascii="Menlo" w:hAnsi="Menlo" w:cs="Menlo"/>
+          <w:sz w:val="20"/>
+          <w:szCs w:val="20"/>
+        </w:rPr>
+        <w:t>floor( (</w:t>
+      </w:r>
+      <w:proofErr w:type="gramEnd"/>
+      <w:r>
+        <w:rPr>
+          <w:rFonts w:ascii="Menlo" w:hAnsi="Menlo" w:cs="Menlo"/>
+          <w:sz w:val="20"/>
+          <w:szCs w:val="20"/>
+        </w:rPr>
+        <w:t>max + min + 1) / 2 )</w:t>
+      </w:r>
+    </w:p>
+    <w:p>
+      <w:pPr>
+        <w:rPr>
+          <w:rFonts w:ascii="Menlo" w:hAnsi="Menlo" w:cs="Menlo"/>
+          <w:sz w:val="20"/>
+          <w:szCs w:val="20"/>
+        </w:rPr>
+      </w:pPr>
+      <w:r>
+        <w:rPr>
+          <w:rFonts w:ascii="Menlo" w:hAnsi="Menlo" w:cs="Menlo"/>
+          <w:sz w:val="20"/>
+          <w:szCs w:val="20"/>
+        </w:rPr>
+        <w:tab/>
+      </w:r>
+      <w:r>
+        <w:rPr>
+          <w:rFonts w:ascii="Menlo" w:hAnsi="Menlo" w:cs="Menlo"/>
+          <w:sz w:val="20"/>
+          <w:szCs w:val="20"/>
+        </w:rPr>
+        <w:tab/>
+      </w:r>
+      <w:proofErr w:type="spellStart"/>
+      <w:proofErr w:type="gramStart"/>
+      <w:r>
+        <w:rPr>
+          <w:rFonts w:ascii="Menlo" w:hAnsi="Menlo" w:cs="Menlo"/>
+          <w:sz w:val="20"/>
+          <w:szCs w:val="20"/>
+        </w:rPr>
+        <w:t>mergesort</w:t>
+      </w:r>
+      <w:proofErr w:type="spellEnd"/>
+      <w:r>
+        <w:rPr>
+          <w:rFonts w:ascii="Menlo" w:hAnsi="Menlo" w:cs="Menlo"/>
+          <w:sz w:val="20"/>
+          <w:szCs w:val="20"/>
+        </w:rPr>
+        <w:t>( A</w:t>
+      </w:r>
+      <w:proofErr w:type="gramEnd"/>
+      <w:r>
+        <w:rPr>
+          <w:rFonts w:ascii="Menlo" w:hAnsi="Menlo" w:cs="Menlo"/>
+          <w:sz w:val="20"/>
+          <w:szCs w:val="20"/>
+        </w:rPr>
+        <w:t>, min, center – 1 )</w:t>
+      </w:r>
+    </w:p>
+    <w:p>
+      <w:pPr>
+        <w:rPr>
+          <w:rFonts w:ascii="Menlo" w:hAnsi="Menlo" w:cs="Menlo"/>
+          <w:sz w:val="20"/>
+          <w:szCs w:val="20"/>
+        </w:rPr>
+      </w:pPr>
+      <w:r>
+        <w:rPr>
+          <w:rFonts w:ascii="Menlo" w:hAnsi="Menlo" w:cs="Menlo"/>
+          <w:sz w:val="20"/>
+          <w:szCs w:val="20"/>
+        </w:rPr>
+        <w:tab/>
+      </w:r>
+      <w:r>
+        <w:rPr>
+          <w:rFonts w:ascii="Menlo" w:hAnsi="Menlo" w:cs="Menlo"/>
+          <w:sz w:val="20"/>
+          <w:szCs w:val="20"/>
+        </w:rPr>
+        <w:tab/>
+      </w:r>
+      <w:proofErr w:type="spellStart"/>
+      <w:proofErr w:type="gramStart"/>
+      <w:r>
+        <w:rPr>
+          <w:rFonts w:ascii="Menlo" w:hAnsi="Menlo" w:cs="Menlo"/>
+          <w:sz w:val="20"/>
+          <w:szCs w:val="20"/>
+        </w:rPr>
+        <w:t>mergesort</w:t>
+      </w:r>
+      <w:proofErr w:type="spellEnd"/>
+      <w:r>
+        <w:rPr>
+          <w:rFonts w:ascii="Menlo" w:hAnsi="Menlo" w:cs="Menlo"/>
+          <w:sz w:val="20"/>
+          <w:szCs w:val="20"/>
+        </w:rPr>
+        <w:t>( A</w:t>
+      </w:r>
+      <w:proofErr w:type="gramEnd"/>
+      <w:r>
+        <w:rPr>
+          <w:rFonts w:ascii="Menlo" w:hAnsi="Menlo" w:cs="Menlo"/>
+          <w:sz w:val="20"/>
+          <w:szCs w:val="20"/>
+        </w:rPr>
+        <w:t>, center, max )</w:t>
+      </w:r>
+    </w:p>
+    <w:p>
+      <w:pPr>
+        <w:rPr>
+          <w:rFonts w:ascii="Menlo" w:hAnsi="Menlo" w:cs="Menlo"/>
+          <w:sz w:val="20"/>
+          <w:szCs w:val="20"/>
+        </w:rPr>
+      </w:pPr>
+      <w:r>
+        <w:rPr>
+          <w:rFonts w:ascii="Menlo" w:hAnsi="Menlo" w:cs="Menlo"/>
+          <w:sz w:val="20"/>
+          <w:szCs w:val="20"/>
+        </w:rPr>
+        <w:tab/>
+      </w:r>
+      <w:r>
+        <w:rPr>
+          <w:rFonts w:ascii="Menlo" w:hAnsi="Menlo" w:cs="Menlo"/>
+          <w:sz w:val="20"/>
+          <w:szCs w:val="20"/>
+        </w:rPr>
+        <w:tab/>
+      </w:r>
+      <w:proofErr w:type="gramStart"/>
+      <w:r>
+        <w:rPr>
+          <w:rFonts w:ascii="Menlo" w:hAnsi="Menlo" w:cs="Menlo"/>
+          <w:sz w:val="20"/>
+          <w:szCs w:val="20"/>
+        </w:rPr>
+        <w:t>merge( A</w:t>
+      </w:r>
+      <w:proofErr w:type="gramEnd"/>
+      <w:r>
+        <w:rPr>
+          <w:rFonts w:ascii="Menlo" w:hAnsi="Menlo" w:cs="Menlo"/>
+          <w:sz w:val="20"/>
+          <w:szCs w:val="20"/>
+        </w:rPr>
+        <w:t>, min, center, max )</w:t>
+      </w:r>
+    </w:p>
+    <w:p>
+      <w:pPr>
+        <w:rPr>
+          <w:rFonts w:ascii="Menlo" w:hAnsi="Menlo" w:cs="Menlo"/>
+          <w:sz w:val="20"/>
+          <w:szCs w:val="20"/>
+        </w:rPr>
+      </w:pPr>
+      <w:r>
+        <w:rPr>
+          <w:rFonts w:ascii="Menlo" w:hAnsi="Menlo" w:cs="Menlo"/>
+          <w:sz w:val="20"/>
+          <w:szCs w:val="20"/>
+        </w:rPr>
+        <w:tab/>
+      </w:r>
+      <w:r>
+        <w:rPr>
+          <w:rFonts w:ascii="Menlo" w:hAnsi="Menlo" w:cs="Menlo"/>
+          <w:sz w:val="20"/>
+          <w:szCs w:val="20"/>
+        </w:rPr>
+        <w:tab/>
+      </w:r>
+    </w:p>
+    <w:p>
+      <w:pPr>
+        <w:rPr>
+          <w:rFonts w:ascii="Menlo" w:hAnsi="Menlo" w:cs="Menlo"/>
+          <w:sz w:val="20"/>
+          <w:szCs w:val="20"/>
+        </w:rPr>
+      </w:pPr>
+    </w:p>
+    <w:p>
+      <w:pPr>
+        <w:rPr>
+          <w:rFonts w:ascii="Menlo" w:hAnsi="Menlo" w:cs="Menlo"/>
+          <w:sz w:val="20"/>
+          <w:szCs w:val="20"/>
+        </w:rPr>
+      </w:pPr>
+    </w:p>
+    <w:p>
+      <w:pPr>
+        <w:rPr>
+          <w:rFonts w:ascii="Menlo" w:hAnsi="Menlo" w:cs="Menlo"/>
+          <w:sz w:val="20"/>
+          <w:szCs w:val="20"/>
+        </w:rPr>
+      </w:pPr>
+    </w:p>
+    <w:p>
+      <w:pPr>
+        <w:rPr>
+          <w:rFonts w:ascii="Menlo" w:hAnsi="Menlo" w:cs="Menlo"/>
+          <w:sz w:val="20"/>
+          <w:szCs w:val="20"/>
+        </w:rPr>
+      </w:pPr>
+    </w:p>
+    <w:p>
+      <w:pPr>
+        <w:rPr>
+          <w:rFonts w:ascii="Menlo" w:hAnsi="Menlo" w:cs="Menlo"/>
+          <w:sz w:val="20"/>
+          <w:szCs w:val="20"/>
+        </w:rPr>
+      </w:pPr>
+    </w:p>
+    <w:p>
+      <w:pPr>
+        <w:rPr>
+          <w:rFonts w:ascii="Menlo" w:hAnsi="Menlo" w:cs="Menlo"/>
+          <w:sz w:val="20"/>
+          <w:szCs w:val="20"/>
+        </w:rPr>
+      </w:pPr>
+    </w:p>
+    <w:p>
+      <w:pPr>
+        <w:rPr>
+          <w:rFonts w:ascii="Menlo" w:hAnsi="Menlo" w:cs="Menlo"/>
+          <w:sz w:val="20"/>
+          <w:szCs w:val="20"/>
+        </w:rPr>
+      </w:pPr>
+      <w:proofErr w:type="gramStart"/>
+      <w:r>
+        <w:rPr>
+          <w:rFonts w:ascii="Menlo" w:hAnsi="Menlo" w:cs="Menlo"/>
+          <w:sz w:val="20"/>
+          <w:szCs w:val="20"/>
+        </w:rPr>
+        <w:t>main(</w:t>
+      </w:r>
+      <w:proofErr w:type="gramEnd"/>
+      <w:r>
+        <w:rPr>
+          <w:rFonts w:ascii="Menlo" w:hAnsi="Menlo" w:cs="Menlo"/>
+          <w:sz w:val="20"/>
+          <w:szCs w:val="20"/>
+        </w:rPr>
+        <w:t>):</w:t>
+      </w:r>
+    </w:p>
+    <w:p>
+      <w:pPr>
+        <w:rPr>
+          <w:rFonts w:ascii="Menlo" w:hAnsi="Menlo" w:cs="Menlo"/>
+          <w:sz w:val="20"/>
+          <w:szCs w:val="20"/>
+        </w:rPr>
+      </w:pPr>
+      <w:r>
+        <w:rPr>
+          <w:rFonts w:ascii="Menlo" w:hAnsi="Menlo" w:cs="Menlo"/>
+          <w:sz w:val="20"/>
+          <w:szCs w:val="20"/>
+        </w:rPr>
+        <w:tab/>
+        <w:t>times = []</w:t>
+      </w:r>
+    </w:p>
+    <w:p>
+      <w:pPr>
+        <w:rPr>
+          <w:rFonts w:ascii="Menlo" w:hAnsi="Menlo" w:cs="Menlo"/>
+          <w:sz w:val="20"/>
+          <w:szCs w:val="20"/>
+        </w:rPr>
+      </w:pPr>
+      <w:r>
+        <w:rPr>
+          <w:rFonts w:ascii="Menlo" w:hAnsi="Menlo" w:cs="Menlo"/>
+          <w:sz w:val="20"/>
+          <w:szCs w:val="20"/>
+        </w:rPr>
+        <w:t xml:space="preserve">  </w:t>
+      </w:r>
+      <w:r>
+        <w:rPr>
+          <w:rFonts w:ascii="Menlo" w:hAnsi="Menlo" w:cs="Menlo"/>
+          <w:sz w:val="20"/>
+          <w:szCs w:val="20"/>
+        </w:rPr>
+        <w:tab/>
+        <w:t>// L</w:t>
+      </w:r>
+      <w:r>
+        <w:rPr>
+          <w:rFonts w:ascii="Menlo" w:hAnsi="Menlo" w:cs="Menlo"/>
+          <w:sz w:val="20"/>
+          <w:szCs w:val="20"/>
+        </w:rPr>
+        <w:t>et</w:t>
+      </w:r>
+      <w:r>
+        <w:rPr>
+          <w:rFonts w:ascii="Menlo" w:hAnsi="Menlo" w:cs="Menlo"/>
+          <w:sz w:val="20"/>
+          <w:szCs w:val="20"/>
+        </w:rPr>
+        <w:t>’</w:t>
+      </w:r>
+      <w:r>
+        <w:rPr>
+          <w:rFonts w:ascii="Menlo" w:hAnsi="Menlo" w:cs="Menlo"/>
+          <w:sz w:val="20"/>
+          <w:szCs w:val="20"/>
+        </w:rPr>
+        <w:t xml:space="preserve">s test powers of </w:t>
+      </w:r>
+      <w:proofErr w:type="spellStart"/>
+      <w:proofErr w:type="gramStart"/>
+      <w:r>
+        <w:rPr>
+          <w:rFonts w:ascii="Menlo" w:hAnsi="Menlo" w:cs="Menlo"/>
+          <w:sz w:val="20"/>
+          <w:szCs w:val="20"/>
+        </w:rPr>
+        <w:t>sqrt</w:t>
+      </w:r>
+      <w:proofErr w:type="spellEnd"/>
+      <w:r>
+        <w:rPr>
+          <w:rFonts w:ascii="Menlo" w:hAnsi="Menlo" w:cs="Menlo"/>
+          <w:sz w:val="20"/>
+          <w:szCs w:val="20"/>
+        </w:rPr>
+        <w:t>(</w:t>
+      </w:r>
+      <w:proofErr w:type="gramEnd"/>
+      <w:r>
+        <w:rPr>
+          <w:rFonts w:ascii="Menlo" w:hAnsi="Menlo" w:cs="Menlo"/>
+          <w:sz w:val="20"/>
+          <w:szCs w:val="20"/>
+        </w:rPr>
+        <w:t>2)</w:t>
+      </w:r>
+      <w:r>
+        <w:rPr>
+          <w:rFonts w:ascii="Menlo" w:hAnsi="Menlo" w:cs="Menlo"/>
+          <w:sz w:val="20"/>
+          <w:szCs w:val="20"/>
+        </w:rPr>
+        <w:t xml:space="preserve">, </w:t>
+      </w:r>
+    </w:p>
+    <w:p>
+      <w:pPr>
+        <w:rPr>
+          <w:rFonts w:ascii="Menlo" w:hAnsi="Menlo" w:cs="Menlo"/>
+          <w:sz w:val="20"/>
+          <w:szCs w:val="20"/>
+        </w:rPr>
+      </w:pPr>
+      <w:r>
+        <w:rPr>
+          <w:rFonts w:ascii="Menlo" w:hAnsi="Menlo" w:cs="Menlo"/>
+          <w:sz w:val="20"/>
+          <w:szCs w:val="20"/>
+        </w:rPr>
+        <w:t xml:space="preserve">      //   </w:t>
+      </w:r>
+      <w:r>
+        <w:rPr>
+          <w:rFonts w:ascii="Menlo" w:hAnsi="Menlo" w:cs="Menlo"/>
+          <w:sz w:val="20"/>
+          <w:szCs w:val="20"/>
+        </w:rPr>
+        <w:t xml:space="preserve">by doing so we will see how powers of 2 affect </w:t>
+      </w:r>
+      <w:proofErr w:type="spellStart"/>
+      <w:r>
+        <w:rPr>
+          <w:rFonts w:ascii="Menlo" w:hAnsi="Menlo" w:cs="Menlo"/>
+          <w:sz w:val="20"/>
+          <w:szCs w:val="20"/>
+        </w:rPr>
+        <w:t>mergesort</w:t>
+      </w:r>
+      <w:proofErr w:type="spellEnd"/>
+      <w:r>
+        <w:rPr>
+          <w:rFonts w:ascii="Menlo" w:hAnsi="Menlo" w:cs="Menlo"/>
+          <w:sz w:val="20"/>
+          <w:szCs w:val="20"/>
+        </w:rPr>
+        <w:t>.</w:t>
+      </w:r>
+    </w:p>
+    <w:p>
+      <w:pPr>
+        <w:rPr>
+          <w:rFonts w:ascii="Menlo" w:hAnsi="Menlo" w:cs="Menlo"/>
+          <w:sz w:val="20"/>
+          <w:szCs w:val="20"/>
+        </w:rPr>
+      </w:pPr>
+      <w:r>
+        <w:rPr>
+          <w:rFonts w:ascii="Menlo" w:hAnsi="Menlo" w:cs="Menlo"/>
+          <w:sz w:val="20"/>
+          <w:szCs w:val="20"/>
+        </w:rPr>
         <w:tab/>
         <w:t>// Loop invariant: at each comparison of the guard,</w:t>
       </w:r>
@@ -851,7 +2864,35 @@
           <w:sz w:val="20"/>
           <w:szCs w:val="20"/>
         </w:rPr>
-        <w:t>the floors of the first k-1 powers of sqrt(2)</w:t>
+        <w:t xml:space="preserve">the floors of the first k-1 powers of </w:t>
+      </w:r>
+      <w:proofErr w:type="spellStart"/>
+      <w:proofErr w:type="gramStart"/>
+      <w:r>
+        <w:rPr>
+          <w:rFonts w:ascii="Menlo" w:hAnsi="Menlo" w:cs="Menlo"/>
+          <w:sz w:val="20"/>
+          <w:szCs w:val="20"/>
+        </w:rPr>
+        <w:t>sqrt</w:t>
+      </w:r>
+      <w:proofErr w:type="spellEnd"/>
+      <w:r>
+        <w:rPr>
+          <w:rFonts w:ascii="Menlo" w:hAnsi="Menlo" w:cs="Menlo"/>
+          <w:sz w:val="20"/>
+          <w:szCs w:val="20"/>
+        </w:rPr>
+        <w:t>(</w:t>
+      </w:r>
+      <w:proofErr w:type="gramEnd"/>
+      <w:r>
+        <w:rPr>
+          <w:rFonts w:ascii="Menlo" w:hAnsi="Menlo" w:cs="Menlo"/>
+          <w:sz w:val="20"/>
+          <w:szCs w:val="20"/>
+        </w:rPr>
+        <w:t>2)</w:t>
       </w:r>
       <w:r>
         <w:rPr>
@@ -877,7 +2918,24 @@
           <w:szCs w:val="20"/>
         </w:rPr>
         <w:tab/>
-        <w:t xml:space="preserve">for( long k = 1; k &lt; </w:t>
+      </w:r>
+      <w:proofErr w:type="gramStart"/>
+      <w:r>
+        <w:rPr>
+          <w:rFonts w:ascii="Menlo" w:hAnsi="Menlo" w:cs="Menlo"/>
+          <w:sz w:val="20"/>
+          <w:szCs w:val="20"/>
+        </w:rPr>
+        <w:t>for( long</w:t>
+      </w:r>
+      <w:proofErr w:type="gramEnd"/>
+      <w:r>
+        <w:rPr>
+          <w:rFonts w:ascii="Menlo" w:hAnsi="Menlo" w:cs="Menlo"/>
+          <w:sz w:val="20"/>
+          <w:szCs w:val="20"/>
+        </w:rPr>
+        <w:t xml:space="preserve"> k = 1; k &lt; </w:t>
       </w:r>
       <w:r>
         <w:rPr>
@@ -912,33 +2970,143 @@
           <w:szCs w:val="20"/>
         </w:rPr>
         <w:tab/>
-        <w:t>times.append( RunAlgs( floor(sqrt(2) ^ k), random ) )</w:t>
-      </w:r>
-    </w:p>
-    <w:p>
-      <w:pPr>
-        <w:rPr>
-          <w:rFonts w:ascii="Menlo" w:hAnsi="Menlo" w:cs="Menlo"/>
-          <w:sz w:val="20"/>
-          <w:szCs w:val="20"/>
-        </w:rPr>
-      </w:pPr>
-      <w:r>
-        <w:rPr>
-          <w:rFonts w:ascii="Menlo" w:hAnsi="Menlo" w:cs="Menlo"/>
-          <w:sz w:val="20"/>
-          <w:szCs w:val="20"/>
-        </w:rPr>
-        <w:tab/>
-      </w:r>
-      <w:r>
-        <w:rPr>
-          <w:rFonts w:ascii="Menlo" w:hAnsi="Menlo" w:cs="Menlo"/>
-          <w:sz w:val="20"/>
-          <w:szCs w:val="20"/>
-        </w:rPr>
-        <w:tab/>
-        <w:t xml:space="preserve">times.append( RunAlgs( floor(sqrt(2) ^ k), </w:t>
+      </w:r>
+      <w:proofErr w:type="spellStart"/>
+      <w:proofErr w:type="gramStart"/>
+      <w:r>
+        <w:rPr>
+          <w:rFonts w:ascii="Menlo" w:hAnsi="Menlo" w:cs="Menlo"/>
+          <w:sz w:val="20"/>
+          <w:szCs w:val="20"/>
+        </w:rPr>
+        <w:t>times.append</w:t>
+      </w:r>
+      <w:proofErr w:type="spellEnd"/>
+      <w:proofErr w:type="gramEnd"/>
+      <w:r>
+        <w:rPr>
+          <w:rFonts w:ascii="Menlo" w:hAnsi="Menlo" w:cs="Menlo"/>
+          <w:sz w:val="20"/>
+          <w:szCs w:val="20"/>
+        </w:rPr>
+        <w:t xml:space="preserve">( </w:t>
+      </w:r>
+      <w:proofErr w:type="spellStart"/>
+      <w:r>
+        <w:rPr>
+          <w:rFonts w:ascii="Menlo" w:hAnsi="Menlo" w:cs="Menlo"/>
+          <w:sz w:val="20"/>
+          <w:szCs w:val="20"/>
+        </w:rPr>
+        <w:t>RunAlgs</w:t>
+      </w:r>
+      <w:proofErr w:type="spellEnd"/>
+      <w:r>
+        <w:rPr>
+          <w:rFonts w:ascii="Menlo" w:hAnsi="Menlo" w:cs="Menlo"/>
+          <w:sz w:val="20"/>
+          <w:szCs w:val="20"/>
+        </w:rPr>
+        <w:t>( floor(</w:t>
+      </w:r>
+      <w:proofErr w:type="spellStart"/>
+      <w:r>
+        <w:rPr>
+          <w:rFonts w:ascii="Menlo" w:hAnsi="Menlo" w:cs="Menlo"/>
+          <w:sz w:val="20"/>
+          <w:szCs w:val="20"/>
+        </w:rPr>
+        <w:t>sqrt</w:t>
+      </w:r>
+      <w:proofErr w:type="spellEnd"/>
+      <w:r>
+        <w:rPr>
+          <w:rFonts w:ascii="Menlo" w:hAnsi="Menlo" w:cs="Menlo"/>
+          <w:sz w:val="20"/>
+          <w:szCs w:val="20"/>
+        </w:rPr>
+        <w:t>(2) ^ k), random ) )</w:t>
+      </w:r>
+    </w:p>
+    <w:p>
+      <w:pPr>
+        <w:rPr>
+          <w:rFonts w:ascii="Menlo" w:hAnsi="Menlo" w:cs="Menlo"/>
+          <w:sz w:val="20"/>
+          <w:szCs w:val="20"/>
+        </w:rPr>
+      </w:pPr>
+      <w:r>
+        <w:rPr>
+          <w:rFonts w:ascii="Menlo" w:hAnsi="Menlo" w:cs="Menlo"/>
+          <w:sz w:val="20"/>
+          <w:szCs w:val="20"/>
+        </w:rPr>
+        <w:tab/>
+      </w:r>
+      <w:r>
+        <w:rPr>
+          <w:rFonts w:ascii="Menlo" w:hAnsi="Menlo" w:cs="Menlo"/>
+          <w:sz w:val="20"/>
+          <w:szCs w:val="20"/>
+        </w:rPr>
+        <w:tab/>
+      </w:r>
+      <w:proofErr w:type="spellStart"/>
+      <w:proofErr w:type="gramStart"/>
+      <w:r>
+        <w:rPr>
+          <w:rFonts w:ascii="Menlo" w:hAnsi="Menlo" w:cs="Menlo"/>
+          <w:sz w:val="20"/>
+          <w:szCs w:val="20"/>
+        </w:rPr>
+        <w:t>times.append</w:t>
+      </w:r>
+      <w:proofErr w:type="spellEnd"/>
+      <w:proofErr w:type="gramEnd"/>
+      <w:r>
+        <w:rPr>
+          <w:rFonts w:ascii="Menlo" w:hAnsi="Menlo" w:cs="Menlo"/>
+          <w:sz w:val="20"/>
+          <w:szCs w:val="20"/>
+        </w:rPr>
+        <w:t xml:space="preserve">( </w:t>
+      </w:r>
+      <w:proofErr w:type="spellStart"/>
+      <w:r>
+        <w:rPr>
+          <w:rFonts w:ascii="Menlo" w:hAnsi="Menlo" w:cs="Menlo"/>
+          <w:sz w:val="20"/>
+          <w:szCs w:val="20"/>
+        </w:rPr>
+        <w:t>RunAlgs</w:t>
+      </w:r>
+      <w:proofErr w:type="spellEnd"/>
+      <w:r>
+        <w:rPr>
+          <w:rFonts w:ascii="Menlo" w:hAnsi="Menlo" w:cs="Menlo"/>
+          <w:sz w:val="20"/>
+          <w:szCs w:val="20"/>
+        </w:rPr>
+        <w:t>( floor(</w:t>
+      </w:r>
+      <w:proofErr w:type="spellStart"/>
+      <w:r>
+        <w:rPr>
+          <w:rFonts w:ascii="Menlo" w:hAnsi="Menlo" w:cs="Menlo"/>
+          <w:sz w:val="20"/>
+          <w:szCs w:val="20"/>
+        </w:rPr>
+        <w:t>sqrt</w:t>
+      </w:r>
+      <w:proofErr w:type="spellEnd"/>
+      <w:r>
+        <w:rPr>
+          <w:rFonts w:ascii="Menlo" w:hAnsi="Menlo" w:cs="Menlo"/>
+          <w:sz w:val="20"/>
+          <w:szCs w:val="20"/>
+        </w:rPr>
+        <w:t xml:space="preserve">(2) ^ k), </w:t>
       </w:r>
       <w:r>
         <w:rPr>
@@ -988,25 +3156,133 @@
           <w:szCs w:val="20"/>
         </w:rPr>
         <w:tab/>
-        <w:t>times.append( RunAlgs( floor(sqrt(2) ^ k), reversesorted ) )</w:t>
-      </w:r>
-    </w:p>
-    <w:p>
-      <w:pPr>
-        <w:rPr>
-          <w:rFonts w:ascii="Menlo" w:hAnsi="Menlo" w:cs="Menlo"/>
-          <w:sz w:val="20"/>
-          <w:szCs w:val="20"/>
-        </w:rPr>
-      </w:pPr>
-      <w:r>
-        <w:rPr>
-          <w:rFonts w:ascii="Menlo" w:hAnsi="Menlo" w:cs="Menlo"/>
-          <w:sz w:val="20"/>
-          <w:szCs w:val="20"/>
-        </w:rPr>
-        <w:tab/>
-        <w:t>output_to_file( times )</w:t>
+      </w:r>
+      <w:proofErr w:type="spellStart"/>
+      <w:proofErr w:type="gramStart"/>
+      <w:r>
+        <w:rPr>
+          <w:rFonts w:ascii="Menlo" w:hAnsi="Menlo" w:cs="Menlo"/>
+          <w:sz w:val="20"/>
+          <w:szCs w:val="20"/>
+        </w:rPr>
+        <w:t>times.append</w:t>
+      </w:r>
+      <w:proofErr w:type="spellEnd"/>
+      <w:proofErr w:type="gramEnd"/>
+      <w:r>
+        <w:rPr>
+          <w:rFonts w:ascii="Menlo" w:hAnsi="Menlo" w:cs="Menlo"/>
+          <w:sz w:val="20"/>
+          <w:szCs w:val="20"/>
+        </w:rPr>
+        <w:t xml:space="preserve">( </w:t>
+      </w:r>
+      <w:proofErr w:type="spellStart"/>
+      <w:r>
+        <w:rPr>
+          <w:rFonts w:ascii="Menlo" w:hAnsi="Menlo" w:cs="Menlo"/>
+          <w:sz w:val="20"/>
+          <w:szCs w:val="20"/>
+        </w:rPr>
+        <w:t>RunAlgs</w:t>
+      </w:r>
+      <w:proofErr w:type="spellEnd"/>
+      <w:r>
+        <w:rPr>
+          <w:rFonts w:ascii="Menlo" w:hAnsi="Menlo" w:cs="Menlo"/>
+          <w:sz w:val="20"/>
+          <w:szCs w:val="20"/>
+        </w:rPr>
+        <w:t>( floor(</w:t>
+      </w:r>
+      <w:proofErr w:type="spellStart"/>
+      <w:r>
+        <w:rPr>
+          <w:rFonts w:ascii="Menlo" w:hAnsi="Menlo" w:cs="Menlo"/>
+          <w:sz w:val="20"/>
+          <w:szCs w:val="20"/>
+        </w:rPr>
+        <w:t>sqrt</w:t>
+      </w:r>
+      <w:proofErr w:type="spellEnd"/>
+      <w:r>
+        <w:rPr>
+          <w:rFonts w:ascii="Menlo" w:hAnsi="Menlo" w:cs="Menlo"/>
+          <w:sz w:val="20"/>
+          <w:szCs w:val="20"/>
+        </w:rPr>
+        <w:t xml:space="preserve">(2) ^ k), </w:t>
+      </w:r>
+      <w:proofErr w:type="spellStart"/>
+      <w:r>
+        <w:rPr>
+          <w:rFonts w:ascii="Menlo" w:hAnsi="Menlo" w:cs="Menlo"/>
+          <w:sz w:val="20"/>
+          <w:szCs w:val="20"/>
+        </w:rPr>
+        <w:t>reversesorted</w:t>
+      </w:r>
+      <w:proofErr w:type="spellEnd"/>
+      <w:r>
+        <w:rPr>
+          <w:rFonts w:ascii="Menlo" w:hAnsi="Menlo" w:cs="Menlo"/>
+          <w:sz w:val="20"/>
+          <w:szCs w:val="20"/>
+        </w:rPr>
+        <w:t xml:space="preserve"> ) )</w:t>
+      </w:r>
+    </w:p>
+    <w:p>
+      <w:pPr>
+        <w:rPr>
+          <w:rFonts w:ascii="Menlo" w:hAnsi="Menlo" w:cs="Menlo"/>
+          <w:sz w:val="20"/>
+          <w:szCs w:val="20"/>
+        </w:rPr>
+      </w:pPr>
+      <w:r>
+        <w:rPr>
+          <w:rFonts w:ascii="Menlo" w:hAnsi="Menlo" w:cs="Menlo"/>
+          <w:sz w:val="20"/>
+          <w:szCs w:val="20"/>
+        </w:rPr>
+        <w:tab/>
+      </w:r>
+      <w:proofErr w:type="spellStart"/>
+      <w:r>
+        <w:rPr>
+          <w:rFonts w:ascii="Menlo" w:hAnsi="Menlo" w:cs="Menlo"/>
+          <w:sz w:val="20"/>
+          <w:szCs w:val="20"/>
+        </w:rPr>
+        <w:t>output_to_</w:t>
+      </w:r>
+      <w:proofErr w:type="gramStart"/>
+      <w:r>
+        <w:rPr>
+          <w:rFonts w:ascii="Menlo" w:hAnsi="Menlo" w:cs="Menlo"/>
+          <w:sz w:val="20"/>
+          <w:szCs w:val="20"/>
+        </w:rPr>
+        <w:t>file</w:t>
+      </w:r>
+      <w:proofErr w:type="spellEnd"/>
+      <w:r>
+        <w:rPr>
+          <w:rFonts w:ascii="Menlo" w:hAnsi="Menlo" w:cs="Menlo"/>
+          <w:sz w:val="20"/>
+          <w:szCs w:val="20"/>
+        </w:rPr>
+        <w:t>( times</w:t>
+      </w:r>
+      <w:proofErr w:type="gramEnd"/>
+      <w:r>
+        <w:rPr>
+          <w:rFonts w:ascii="Menlo" w:hAnsi="Menlo" w:cs="Menlo"/>
+          <w:sz w:val="20"/>
+          <w:szCs w:val="20"/>
+        </w:rPr>
+        <w:t xml:space="preserve"> )</w:t>
       </w:r>
     </w:p>
     <w:p>
@@ -1109,10 +3385,7 @@
       <w:ptab w:relativeTo="margin" w:alignment="right" w:leader="none"/>
     </w:r>
     <w:r>
-      <w:t xml:space="preserve">Lucas and </w:t>
-    </w:r>
-    <w:r>
-      <w:t>Tanner Winkelman</w:t>
+      <w:t>Lucas and Tanner Winkelman</w:t>
     </w:r>
   </w:p>
 </w:hdr>

</xml_diff>